<commit_message>
Added RACI Matrix and a new version of PMP
</commit_message>
<xml_diff>
--- a/PM/PMP/PMP V2.docx
+++ b/PM/PMP/PMP V2.docx
@@ -57,8 +57,6 @@
           <w:rFonts w:asciiTheme="majorBidi" w:hAnsiTheme="majorBidi" w:cstheme="majorBidi"/>
         </w:rPr>
       </w:pPr>
-      <w:bookmarkStart w:id="0" w:name="_GoBack"/>
-      <w:bookmarkEnd w:id="0"/>
     </w:p>
     <w:p>
       <w:pPr>
@@ -257,32 +255,70 @@
           <w:szCs w:val="28"/>
         </w:rPr>
       </w:pPr>
-    </w:p>
-    <w:p>
-      <w:pPr>
-        <w:rPr>
-          <w:rFonts w:asciiTheme="majorBidi" w:hAnsiTheme="majorBidi" w:cstheme="majorBidi"/>
-        </w:rPr>
-      </w:pPr>
-    </w:p>
-    <w:p>
-      <w:pPr>
-        <w:rPr>
-          <w:rFonts w:asciiTheme="majorBidi" w:hAnsiTheme="majorBidi" w:cstheme="majorBidi"/>
-        </w:rPr>
-      </w:pPr>
-    </w:p>
-    <w:p>
-      <w:pPr>
-        <w:rPr>
-          <w:rFonts w:asciiTheme="majorBidi" w:hAnsiTheme="majorBidi" w:cstheme="majorBidi"/>
-        </w:rPr>
-      </w:pPr>
-    </w:p>
-    <w:p>
-      <w:pPr>
-        <w:rPr>
-          <w:rFonts w:asciiTheme="majorBidi" w:hAnsiTheme="majorBidi" w:cstheme="majorBidi"/>
+      <w:r>
+        <w:rPr>
+          <w:rFonts w:asciiTheme="majorBidi" w:hAnsiTheme="majorBidi" w:cstheme="majorBidi"/>
+          <w:b/>
+          <w:smallCaps/>
+          <w:sz w:val="28"/>
+          <w:szCs w:val="28"/>
+        </w:rPr>
+        <w:t xml:space="preserve">Version </w:t>
+      </w:r>
+      <w:r>
+        <w:rPr>
+          <w:rFonts w:asciiTheme="majorBidi" w:hAnsiTheme="majorBidi" w:cstheme="majorBidi"/>
+          <w:b/>
+          <w:smallCaps/>
+          <w:sz w:val="28"/>
+          <w:szCs w:val="28"/>
+        </w:rPr>
+        <w:t>1.</w:t>
+      </w:r>
+      <w:r>
+        <w:rPr>
+          <w:rFonts w:asciiTheme="majorBidi" w:hAnsiTheme="majorBidi" w:cstheme="majorBidi"/>
+          <w:b/>
+          <w:smallCaps/>
+          <w:sz w:val="28"/>
+          <w:szCs w:val="28"/>
+        </w:rPr>
+        <w:t>3</w:t>
+      </w:r>
+    </w:p>
+    <w:p>
+      <w:pPr>
+        <w:jc w:val="center"/>
+        <w:rPr>
+          <w:rFonts w:asciiTheme="majorBidi" w:hAnsiTheme="majorBidi" w:cstheme="majorBidi"/>
+          <w:b/>
+          <w:smallCaps/>
+          <w:sz w:val="28"/>
+          <w:szCs w:val="28"/>
+        </w:rPr>
+      </w:pPr>
+    </w:p>
+    <w:p>
+      <w:pPr>
+        <w:jc w:val="center"/>
+        <w:rPr>
+          <w:rFonts w:asciiTheme="majorBidi" w:hAnsiTheme="majorBidi" w:cstheme="majorBidi"/>
+          <w:b/>
+          <w:smallCaps/>
+          <w:sz w:val="28"/>
+          <w:szCs w:val="28"/>
+        </w:rPr>
+      </w:pPr>
+    </w:p>
+    <w:p>
+      <w:pPr>
+        <w:jc w:val="center"/>
+        <w:rPr>
+          <w:rFonts w:asciiTheme="majorBidi" w:hAnsiTheme="majorBidi" w:cstheme="majorBidi"/>
+          <w:b/>
+          <w:smallCaps/>
+          <w:sz w:val="28"/>
+          <w:szCs w:val="28"/>
         </w:rPr>
       </w:pPr>
     </w:p>
@@ -433,6 +469,1461 @@
     </w:p>
     <w:p>
       <w:pPr>
+        <w:spacing w:line="360" w:lineRule="auto"/>
+        <w:rPr>
+          <w:rFonts w:asciiTheme="majorBidi" w:hAnsiTheme="majorBidi" w:cstheme="majorBidi"/>
+          <w:b/>
+          <w:smallCaps/>
+          <w:sz w:val="28"/>
+          <w:szCs w:val="28"/>
+        </w:rPr>
+      </w:pPr>
+      <w:r>
+        <w:rPr>
+          <w:rFonts w:asciiTheme="majorBidi" w:hAnsiTheme="majorBidi" w:cstheme="majorBidi"/>
+          <w:b/>
+          <w:smallCaps/>
+          <w:sz w:val="28"/>
+          <w:szCs w:val="28"/>
+        </w:rPr>
+        <w:t>Table of Contents</w:t>
+      </w:r>
+    </w:p>
+    <w:p>
+      <w:pPr>
+        <w:spacing w:line="480" w:lineRule="auto"/>
+        <w:rPr>
+          <w:rFonts w:asciiTheme="majorBidi" w:hAnsiTheme="majorBidi" w:cstheme="majorBidi"/>
+          <w:b/>
+          <w:smallCaps/>
+          <w:sz w:val="28"/>
+          <w:szCs w:val="28"/>
+        </w:rPr>
+      </w:pPr>
+    </w:p>
+    <w:p>
+      <w:pPr>
+        <w:pStyle w:val="TOC1"/>
+        <w:tabs>
+          <w:tab w:val="left" w:pos="440"/>
+          <w:tab w:val="right" w:leader="dot" w:pos="9350"/>
+        </w:tabs>
+        <w:spacing w:line="480" w:lineRule="auto"/>
+        <w:rPr>
+          <w:rFonts w:asciiTheme="minorHAnsi" w:eastAsiaTheme="minorEastAsia" w:hAnsiTheme="minorHAnsi" w:cstheme="minorBidi"/>
+          <w:noProof/>
+          <w:sz w:val="22"/>
+          <w:szCs w:val="22"/>
+        </w:rPr>
+      </w:pPr>
+      <w:r>
+        <w:rPr>
+          <w:rFonts w:asciiTheme="majorBidi" w:hAnsiTheme="majorBidi" w:cstheme="majorBidi"/>
+        </w:rPr>
+        <w:fldChar w:fldCharType="begin"/>
+      </w:r>
+      <w:r>
+        <w:rPr>
+          <w:rFonts w:asciiTheme="majorBidi" w:hAnsiTheme="majorBidi" w:cstheme="majorBidi"/>
+        </w:rPr>
+        <w:instrText xml:space="preserve"> TOC \o "1-3" \h \z \u </w:instrText>
+      </w:r>
+      <w:r>
+        <w:rPr>
+          <w:rFonts w:asciiTheme="majorBidi" w:hAnsiTheme="majorBidi" w:cstheme="majorBidi"/>
+        </w:rPr>
+        <w:fldChar w:fldCharType="separate"/>
+      </w:r>
+      <w:hyperlink w:anchor="_Toc128090186" w:history="1">
+        <w:r>
+          <w:rPr>
+            <w:rStyle w:val="Hyperlink"/>
+            <w:noProof/>
+          </w:rPr>
+          <w:t>1.</w:t>
+        </w:r>
+        <w:r>
+          <w:rPr>
+            <w:rFonts w:asciiTheme="minorHAnsi" w:eastAsiaTheme="minorEastAsia" w:hAnsiTheme="minorHAnsi" w:cstheme="minorBidi"/>
+            <w:noProof/>
+            <w:sz w:val="22"/>
+            <w:szCs w:val="22"/>
+          </w:rPr>
+          <w:tab/>
+        </w:r>
+        <w:r>
+          <w:rPr>
+            <w:rStyle w:val="Hyperlink"/>
+            <w:noProof/>
+          </w:rPr>
+          <w:t>Version History</w:t>
+        </w:r>
+        <w:r>
+          <w:rPr>
+            <w:noProof/>
+            <w:webHidden/>
+          </w:rPr>
+          <w:tab/>
+        </w:r>
+        <w:r>
+          <w:rPr>
+            <w:noProof/>
+            <w:webHidden/>
+          </w:rPr>
+          <w:fldChar w:fldCharType="begin"/>
+        </w:r>
+        <w:r>
+          <w:rPr>
+            <w:noProof/>
+            <w:webHidden/>
+          </w:rPr>
+          <w:instrText xml:space="preserve"> PAGEREF _Toc128090186 \h </w:instrText>
+        </w:r>
+        <w:r>
+          <w:rPr>
+            <w:noProof/>
+            <w:webHidden/>
+          </w:rPr>
+        </w:r>
+        <w:r>
+          <w:rPr>
+            <w:noProof/>
+            <w:webHidden/>
+          </w:rPr>
+          <w:fldChar w:fldCharType="separate"/>
+        </w:r>
+        <w:r>
+          <w:rPr>
+            <w:noProof/>
+            <w:webHidden/>
+          </w:rPr>
+          <w:t>2</w:t>
+        </w:r>
+        <w:r>
+          <w:rPr>
+            <w:noProof/>
+            <w:webHidden/>
+          </w:rPr>
+          <w:fldChar w:fldCharType="end"/>
+        </w:r>
+      </w:hyperlink>
+    </w:p>
+    <w:p>
+      <w:pPr>
+        <w:pStyle w:val="TOC1"/>
+        <w:tabs>
+          <w:tab w:val="left" w:pos="440"/>
+          <w:tab w:val="right" w:leader="dot" w:pos="9350"/>
+        </w:tabs>
+        <w:spacing w:line="480" w:lineRule="auto"/>
+        <w:rPr>
+          <w:rFonts w:asciiTheme="minorHAnsi" w:eastAsiaTheme="minorEastAsia" w:hAnsiTheme="minorHAnsi" w:cstheme="minorBidi"/>
+          <w:noProof/>
+          <w:sz w:val="22"/>
+          <w:szCs w:val="22"/>
+        </w:rPr>
+      </w:pPr>
+      <w:hyperlink w:anchor="_Toc128090187" w:history="1">
+        <w:r>
+          <w:rPr>
+            <w:rStyle w:val="Hyperlink"/>
+            <w:noProof/>
+          </w:rPr>
+          <w:t>2.</w:t>
+        </w:r>
+        <w:r>
+          <w:rPr>
+            <w:rFonts w:asciiTheme="minorHAnsi" w:eastAsiaTheme="minorEastAsia" w:hAnsiTheme="minorHAnsi" w:cstheme="minorBidi"/>
+            <w:noProof/>
+            <w:sz w:val="22"/>
+            <w:szCs w:val="22"/>
+          </w:rPr>
+          <w:tab/>
+        </w:r>
+        <w:r>
+          <w:rPr>
+            <w:rStyle w:val="Hyperlink"/>
+            <w:noProof/>
+          </w:rPr>
+          <w:t>Introduction</w:t>
+        </w:r>
+        <w:r>
+          <w:rPr>
+            <w:noProof/>
+            <w:webHidden/>
+          </w:rPr>
+          <w:tab/>
+        </w:r>
+        <w:r>
+          <w:rPr>
+            <w:noProof/>
+            <w:webHidden/>
+          </w:rPr>
+          <w:fldChar w:fldCharType="begin"/>
+        </w:r>
+        <w:r>
+          <w:rPr>
+            <w:noProof/>
+            <w:webHidden/>
+          </w:rPr>
+          <w:instrText xml:space="preserve"> PAGEREF _Toc128090187 \h </w:instrText>
+        </w:r>
+        <w:r>
+          <w:rPr>
+            <w:noProof/>
+            <w:webHidden/>
+          </w:rPr>
+        </w:r>
+        <w:r>
+          <w:rPr>
+            <w:noProof/>
+            <w:webHidden/>
+          </w:rPr>
+          <w:fldChar w:fldCharType="separate"/>
+        </w:r>
+        <w:r>
+          <w:rPr>
+            <w:noProof/>
+            <w:webHidden/>
+          </w:rPr>
+          <w:t>2</w:t>
+        </w:r>
+        <w:r>
+          <w:rPr>
+            <w:noProof/>
+            <w:webHidden/>
+          </w:rPr>
+          <w:fldChar w:fldCharType="end"/>
+        </w:r>
+      </w:hyperlink>
+    </w:p>
+    <w:p>
+      <w:pPr>
+        <w:pStyle w:val="TOC1"/>
+        <w:tabs>
+          <w:tab w:val="left" w:pos="440"/>
+          <w:tab w:val="right" w:leader="dot" w:pos="9350"/>
+        </w:tabs>
+        <w:spacing w:line="480" w:lineRule="auto"/>
+        <w:rPr>
+          <w:rFonts w:asciiTheme="minorHAnsi" w:eastAsiaTheme="minorEastAsia" w:hAnsiTheme="minorHAnsi" w:cstheme="minorBidi"/>
+          <w:noProof/>
+          <w:sz w:val="22"/>
+          <w:szCs w:val="22"/>
+        </w:rPr>
+      </w:pPr>
+      <w:hyperlink w:anchor="_Toc128090188" w:history="1">
+        <w:r>
+          <w:rPr>
+            <w:rStyle w:val="Hyperlink"/>
+            <w:noProof/>
+          </w:rPr>
+          <w:t>3.</w:t>
+        </w:r>
+        <w:r>
+          <w:rPr>
+            <w:rFonts w:asciiTheme="minorHAnsi" w:eastAsiaTheme="minorEastAsia" w:hAnsiTheme="minorHAnsi" w:cstheme="minorBidi"/>
+            <w:noProof/>
+            <w:sz w:val="22"/>
+            <w:szCs w:val="22"/>
+          </w:rPr>
+          <w:tab/>
+        </w:r>
+        <w:r>
+          <w:rPr>
+            <w:rStyle w:val="Hyperlink"/>
+            <w:noProof/>
+          </w:rPr>
+          <w:t>Project Management Approach</w:t>
+        </w:r>
+        <w:r>
+          <w:rPr>
+            <w:noProof/>
+            <w:webHidden/>
+          </w:rPr>
+          <w:tab/>
+        </w:r>
+        <w:r>
+          <w:rPr>
+            <w:noProof/>
+            <w:webHidden/>
+          </w:rPr>
+          <w:fldChar w:fldCharType="begin"/>
+        </w:r>
+        <w:r>
+          <w:rPr>
+            <w:noProof/>
+            <w:webHidden/>
+          </w:rPr>
+          <w:instrText xml:space="preserve"> PAGEREF _Toc128090188 \h </w:instrText>
+        </w:r>
+        <w:r>
+          <w:rPr>
+            <w:noProof/>
+            <w:webHidden/>
+          </w:rPr>
+        </w:r>
+        <w:r>
+          <w:rPr>
+            <w:noProof/>
+            <w:webHidden/>
+          </w:rPr>
+          <w:fldChar w:fldCharType="separate"/>
+        </w:r>
+        <w:r>
+          <w:rPr>
+            <w:noProof/>
+            <w:webHidden/>
+          </w:rPr>
+          <w:t>2</w:t>
+        </w:r>
+        <w:r>
+          <w:rPr>
+            <w:noProof/>
+            <w:webHidden/>
+          </w:rPr>
+          <w:fldChar w:fldCharType="end"/>
+        </w:r>
+      </w:hyperlink>
+    </w:p>
+    <w:p>
+      <w:pPr>
+        <w:pStyle w:val="TOC1"/>
+        <w:tabs>
+          <w:tab w:val="left" w:pos="440"/>
+          <w:tab w:val="right" w:leader="dot" w:pos="9350"/>
+        </w:tabs>
+        <w:spacing w:line="480" w:lineRule="auto"/>
+        <w:rPr>
+          <w:rFonts w:asciiTheme="minorHAnsi" w:eastAsiaTheme="minorEastAsia" w:hAnsiTheme="minorHAnsi" w:cstheme="minorBidi"/>
+          <w:noProof/>
+          <w:sz w:val="22"/>
+          <w:szCs w:val="22"/>
+        </w:rPr>
+      </w:pPr>
+      <w:hyperlink w:anchor="_Toc128090189" w:history="1">
+        <w:r>
+          <w:rPr>
+            <w:rStyle w:val="Hyperlink"/>
+            <w:noProof/>
+          </w:rPr>
+          <w:t>4.</w:t>
+        </w:r>
+        <w:r>
+          <w:rPr>
+            <w:rFonts w:asciiTheme="minorHAnsi" w:eastAsiaTheme="minorEastAsia" w:hAnsiTheme="minorHAnsi" w:cstheme="minorBidi"/>
+            <w:noProof/>
+            <w:sz w:val="22"/>
+            <w:szCs w:val="22"/>
+          </w:rPr>
+          <w:tab/>
+        </w:r>
+        <w:r>
+          <w:rPr>
+            <w:rStyle w:val="Hyperlink"/>
+            <w:noProof/>
+          </w:rPr>
+          <w:t>Project Scope</w:t>
+        </w:r>
+        <w:r>
+          <w:rPr>
+            <w:noProof/>
+            <w:webHidden/>
+          </w:rPr>
+          <w:tab/>
+        </w:r>
+        <w:r>
+          <w:rPr>
+            <w:noProof/>
+            <w:webHidden/>
+          </w:rPr>
+          <w:fldChar w:fldCharType="begin"/>
+        </w:r>
+        <w:r>
+          <w:rPr>
+            <w:noProof/>
+            <w:webHidden/>
+          </w:rPr>
+          <w:instrText xml:space="preserve"> PAGEREF _Toc128090189 \h </w:instrText>
+        </w:r>
+        <w:r>
+          <w:rPr>
+            <w:noProof/>
+            <w:webHidden/>
+          </w:rPr>
+        </w:r>
+        <w:r>
+          <w:rPr>
+            <w:noProof/>
+            <w:webHidden/>
+          </w:rPr>
+          <w:fldChar w:fldCharType="separate"/>
+        </w:r>
+        <w:r>
+          <w:rPr>
+            <w:noProof/>
+            <w:webHidden/>
+          </w:rPr>
+          <w:t>3</w:t>
+        </w:r>
+        <w:r>
+          <w:rPr>
+            <w:noProof/>
+            <w:webHidden/>
+          </w:rPr>
+          <w:fldChar w:fldCharType="end"/>
+        </w:r>
+      </w:hyperlink>
+    </w:p>
+    <w:p>
+      <w:pPr>
+        <w:pStyle w:val="TOC1"/>
+        <w:tabs>
+          <w:tab w:val="left" w:pos="440"/>
+          <w:tab w:val="right" w:leader="dot" w:pos="9350"/>
+        </w:tabs>
+        <w:spacing w:line="480" w:lineRule="auto"/>
+        <w:rPr>
+          <w:rFonts w:asciiTheme="minorHAnsi" w:eastAsiaTheme="minorEastAsia" w:hAnsiTheme="minorHAnsi" w:cstheme="minorBidi"/>
+          <w:noProof/>
+          <w:sz w:val="22"/>
+          <w:szCs w:val="22"/>
+        </w:rPr>
+      </w:pPr>
+      <w:hyperlink w:anchor="_Toc128090190" w:history="1">
+        <w:r>
+          <w:rPr>
+            <w:rStyle w:val="Hyperlink"/>
+            <w:noProof/>
+          </w:rPr>
+          <w:t>5.</w:t>
+        </w:r>
+        <w:r>
+          <w:rPr>
+            <w:rFonts w:asciiTheme="minorHAnsi" w:eastAsiaTheme="minorEastAsia" w:hAnsiTheme="minorHAnsi" w:cstheme="minorBidi"/>
+            <w:noProof/>
+            <w:sz w:val="22"/>
+            <w:szCs w:val="22"/>
+          </w:rPr>
+          <w:tab/>
+        </w:r>
+        <w:r>
+          <w:rPr>
+            <w:rStyle w:val="Hyperlink"/>
+            <w:noProof/>
+          </w:rPr>
+          <w:t>Milestone List</w:t>
+        </w:r>
+        <w:r>
+          <w:rPr>
+            <w:noProof/>
+            <w:webHidden/>
+          </w:rPr>
+          <w:tab/>
+        </w:r>
+        <w:r>
+          <w:rPr>
+            <w:noProof/>
+            <w:webHidden/>
+          </w:rPr>
+          <w:fldChar w:fldCharType="begin"/>
+        </w:r>
+        <w:r>
+          <w:rPr>
+            <w:noProof/>
+            <w:webHidden/>
+          </w:rPr>
+          <w:instrText xml:space="preserve"> PAGEREF _Toc128090190 \h </w:instrText>
+        </w:r>
+        <w:r>
+          <w:rPr>
+            <w:noProof/>
+            <w:webHidden/>
+          </w:rPr>
+        </w:r>
+        <w:r>
+          <w:rPr>
+            <w:noProof/>
+            <w:webHidden/>
+          </w:rPr>
+          <w:fldChar w:fldCharType="separate"/>
+        </w:r>
+        <w:r>
+          <w:rPr>
+            <w:noProof/>
+            <w:webHidden/>
+          </w:rPr>
+          <w:t>3</w:t>
+        </w:r>
+        <w:r>
+          <w:rPr>
+            <w:noProof/>
+            <w:webHidden/>
+          </w:rPr>
+          <w:fldChar w:fldCharType="end"/>
+        </w:r>
+      </w:hyperlink>
+    </w:p>
+    <w:p>
+      <w:pPr>
+        <w:pStyle w:val="TOC1"/>
+        <w:tabs>
+          <w:tab w:val="left" w:pos="440"/>
+          <w:tab w:val="right" w:leader="dot" w:pos="9350"/>
+        </w:tabs>
+        <w:spacing w:line="480" w:lineRule="auto"/>
+        <w:rPr>
+          <w:rFonts w:asciiTheme="minorHAnsi" w:eastAsiaTheme="minorEastAsia" w:hAnsiTheme="minorHAnsi" w:cstheme="minorBidi"/>
+          <w:noProof/>
+          <w:sz w:val="22"/>
+          <w:szCs w:val="22"/>
+        </w:rPr>
+      </w:pPr>
+      <w:hyperlink w:anchor="_Toc128090191" w:history="1">
+        <w:r>
+          <w:rPr>
+            <w:rStyle w:val="Hyperlink"/>
+            <w:noProof/>
+          </w:rPr>
+          <w:t>6.</w:t>
+        </w:r>
+        <w:r>
+          <w:rPr>
+            <w:rFonts w:asciiTheme="minorHAnsi" w:eastAsiaTheme="minorEastAsia" w:hAnsiTheme="minorHAnsi" w:cstheme="minorBidi"/>
+            <w:noProof/>
+            <w:sz w:val="22"/>
+            <w:szCs w:val="22"/>
+          </w:rPr>
+          <w:tab/>
+        </w:r>
+        <w:r>
+          <w:rPr>
+            <w:rStyle w:val="Hyperlink"/>
+            <w:noProof/>
+          </w:rPr>
+          <w:t>Schedule Baseline and Work Breakdown Structure</w:t>
+        </w:r>
+        <w:r>
+          <w:rPr>
+            <w:noProof/>
+            <w:webHidden/>
+          </w:rPr>
+          <w:tab/>
+        </w:r>
+        <w:r>
+          <w:rPr>
+            <w:noProof/>
+            <w:webHidden/>
+          </w:rPr>
+          <w:fldChar w:fldCharType="begin"/>
+        </w:r>
+        <w:r>
+          <w:rPr>
+            <w:noProof/>
+            <w:webHidden/>
+          </w:rPr>
+          <w:instrText xml:space="preserve"> PAGEREF _Toc128090191 \h </w:instrText>
+        </w:r>
+        <w:r>
+          <w:rPr>
+            <w:noProof/>
+            <w:webHidden/>
+          </w:rPr>
+        </w:r>
+        <w:r>
+          <w:rPr>
+            <w:noProof/>
+            <w:webHidden/>
+          </w:rPr>
+          <w:fldChar w:fldCharType="separate"/>
+        </w:r>
+        <w:r>
+          <w:rPr>
+            <w:noProof/>
+            <w:webHidden/>
+          </w:rPr>
+          <w:t>4</w:t>
+        </w:r>
+        <w:r>
+          <w:rPr>
+            <w:noProof/>
+            <w:webHidden/>
+          </w:rPr>
+          <w:fldChar w:fldCharType="end"/>
+        </w:r>
+      </w:hyperlink>
+    </w:p>
+    <w:p>
+      <w:pPr>
+        <w:pStyle w:val="TOC1"/>
+        <w:tabs>
+          <w:tab w:val="left" w:pos="440"/>
+          <w:tab w:val="right" w:leader="dot" w:pos="9350"/>
+        </w:tabs>
+        <w:spacing w:line="480" w:lineRule="auto"/>
+        <w:rPr>
+          <w:rFonts w:asciiTheme="minorHAnsi" w:eastAsiaTheme="minorEastAsia" w:hAnsiTheme="minorHAnsi" w:cstheme="minorBidi"/>
+          <w:noProof/>
+          <w:sz w:val="22"/>
+          <w:szCs w:val="22"/>
+        </w:rPr>
+      </w:pPr>
+      <w:hyperlink w:anchor="_Toc128090192" w:history="1">
+        <w:r>
+          <w:rPr>
+            <w:rStyle w:val="Hyperlink"/>
+            <w:noProof/>
+          </w:rPr>
+          <w:t>7.</w:t>
+        </w:r>
+        <w:r>
+          <w:rPr>
+            <w:rFonts w:asciiTheme="minorHAnsi" w:eastAsiaTheme="minorEastAsia" w:hAnsiTheme="minorHAnsi" w:cstheme="minorBidi"/>
+            <w:noProof/>
+            <w:sz w:val="22"/>
+            <w:szCs w:val="22"/>
+          </w:rPr>
+          <w:tab/>
+        </w:r>
+        <w:r>
+          <w:rPr>
+            <w:rStyle w:val="Hyperlink"/>
+            <w:noProof/>
+          </w:rPr>
+          <w:t>Configuration Management Plan</w:t>
+        </w:r>
+        <w:r>
+          <w:rPr>
+            <w:noProof/>
+            <w:webHidden/>
+          </w:rPr>
+          <w:tab/>
+        </w:r>
+        <w:r>
+          <w:rPr>
+            <w:noProof/>
+            <w:webHidden/>
+          </w:rPr>
+          <w:fldChar w:fldCharType="begin"/>
+        </w:r>
+        <w:r>
+          <w:rPr>
+            <w:noProof/>
+            <w:webHidden/>
+          </w:rPr>
+          <w:instrText xml:space="preserve"> PAGEREF _Toc128090192 \h </w:instrText>
+        </w:r>
+        <w:r>
+          <w:rPr>
+            <w:noProof/>
+            <w:webHidden/>
+          </w:rPr>
+        </w:r>
+        <w:r>
+          <w:rPr>
+            <w:noProof/>
+            <w:webHidden/>
+          </w:rPr>
+          <w:fldChar w:fldCharType="separate"/>
+        </w:r>
+        <w:r>
+          <w:rPr>
+            <w:noProof/>
+            <w:webHidden/>
+          </w:rPr>
+          <w:t>4</w:t>
+        </w:r>
+        <w:r>
+          <w:rPr>
+            <w:noProof/>
+            <w:webHidden/>
+          </w:rPr>
+          <w:fldChar w:fldCharType="end"/>
+        </w:r>
+      </w:hyperlink>
+    </w:p>
+    <w:p>
+      <w:pPr>
+        <w:pStyle w:val="TOC1"/>
+        <w:tabs>
+          <w:tab w:val="left" w:pos="440"/>
+          <w:tab w:val="right" w:leader="dot" w:pos="9350"/>
+        </w:tabs>
+        <w:spacing w:line="480" w:lineRule="auto"/>
+        <w:rPr>
+          <w:rFonts w:asciiTheme="minorHAnsi" w:eastAsiaTheme="minorEastAsia" w:hAnsiTheme="minorHAnsi" w:cstheme="minorBidi"/>
+          <w:noProof/>
+          <w:sz w:val="22"/>
+          <w:szCs w:val="22"/>
+        </w:rPr>
+      </w:pPr>
+      <w:hyperlink w:anchor="_Toc128090193" w:history="1">
+        <w:r>
+          <w:rPr>
+            <w:rStyle w:val="Hyperlink"/>
+            <w:noProof/>
+          </w:rPr>
+          <w:t>8.</w:t>
+        </w:r>
+        <w:r>
+          <w:rPr>
+            <w:rFonts w:asciiTheme="minorHAnsi" w:eastAsiaTheme="minorEastAsia" w:hAnsiTheme="minorHAnsi" w:cstheme="minorBidi"/>
+            <w:noProof/>
+            <w:sz w:val="22"/>
+            <w:szCs w:val="22"/>
+          </w:rPr>
+          <w:tab/>
+        </w:r>
+        <w:r>
+          <w:rPr>
+            <w:rStyle w:val="Hyperlink"/>
+            <w:noProof/>
+          </w:rPr>
+          <w:t>Communications Management Plan</w:t>
+        </w:r>
+        <w:r>
+          <w:rPr>
+            <w:noProof/>
+            <w:webHidden/>
+          </w:rPr>
+          <w:tab/>
+        </w:r>
+        <w:r>
+          <w:rPr>
+            <w:noProof/>
+            <w:webHidden/>
+          </w:rPr>
+          <w:fldChar w:fldCharType="begin"/>
+        </w:r>
+        <w:r>
+          <w:rPr>
+            <w:noProof/>
+            <w:webHidden/>
+          </w:rPr>
+          <w:instrText xml:space="preserve"> PAGEREF _Toc128090193 \h </w:instrText>
+        </w:r>
+        <w:r>
+          <w:rPr>
+            <w:noProof/>
+            <w:webHidden/>
+          </w:rPr>
+        </w:r>
+        <w:r>
+          <w:rPr>
+            <w:noProof/>
+            <w:webHidden/>
+          </w:rPr>
+          <w:fldChar w:fldCharType="separate"/>
+        </w:r>
+        <w:r>
+          <w:rPr>
+            <w:noProof/>
+            <w:webHidden/>
+          </w:rPr>
+          <w:t>5</w:t>
+        </w:r>
+        <w:r>
+          <w:rPr>
+            <w:noProof/>
+            <w:webHidden/>
+          </w:rPr>
+          <w:fldChar w:fldCharType="end"/>
+        </w:r>
+      </w:hyperlink>
+    </w:p>
+    <w:p>
+      <w:pPr>
+        <w:pStyle w:val="TOC1"/>
+        <w:tabs>
+          <w:tab w:val="left" w:pos="440"/>
+          <w:tab w:val="right" w:leader="dot" w:pos="9350"/>
+        </w:tabs>
+        <w:spacing w:line="480" w:lineRule="auto"/>
+        <w:rPr>
+          <w:rFonts w:asciiTheme="minorHAnsi" w:eastAsiaTheme="minorEastAsia" w:hAnsiTheme="minorHAnsi" w:cstheme="minorBidi"/>
+          <w:noProof/>
+          <w:sz w:val="22"/>
+          <w:szCs w:val="22"/>
+        </w:rPr>
+      </w:pPr>
+      <w:hyperlink w:anchor="_Toc128090194" w:history="1">
+        <w:r>
+          <w:rPr>
+            <w:rStyle w:val="Hyperlink"/>
+            <w:noProof/>
+          </w:rPr>
+          <w:t>9.</w:t>
+        </w:r>
+        <w:r>
+          <w:rPr>
+            <w:rFonts w:asciiTheme="minorHAnsi" w:eastAsiaTheme="minorEastAsia" w:hAnsiTheme="minorHAnsi" w:cstheme="minorBidi"/>
+            <w:noProof/>
+            <w:sz w:val="22"/>
+            <w:szCs w:val="22"/>
+          </w:rPr>
+          <w:tab/>
+        </w:r>
+        <w:r>
+          <w:rPr>
+            <w:rStyle w:val="Hyperlink"/>
+            <w:noProof/>
+          </w:rPr>
+          <w:t>Project Scope Management Plan</w:t>
+        </w:r>
+        <w:r>
+          <w:rPr>
+            <w:noProof/>
+            <w:webHidden/>
+          </w:rPr>
+          <w:tab/>
+        </w:r>
+        <w:r>
+          <w:rPr>
+            <w:noProof/>
+            <w:webHidden/>
+          </w:rPr>
+          <w:fldChar w:fldCharType="begin"/>
+        </w:r>
+        <w:r>
+          <w:rPr>
+            <w:noProof/>
+            <w:webHidden/>
+          </w:rPr>
+          <w:instrText xml:space="preserve"> PAGEREF _Toc128090194 \h </w:instrText>
+        </w:r>
+        <w:r>
+          <w:rPr>
+            <w:noProof/>
+            <w:webHidden/>
+          </w:rPr>
+        </w:r>
+        <w:r>
+          <w:rPr>
+            <w:noProof/>
+            <w:webHidden/>
+          </w:rPr>
+          <w:fldChar w:fldCharType="separate"/>
+        </w:r>
+        <w:r>
+          <w:rPr>
+            <w:noProof/>
+            <w:webHidden/>
+          </w:rPr>
+          <w:t>6</w:t>
+        </w:r>
+        <w:r>
+          <w:rPr>
+            <w:noProof/>
+            <w:webHidden/>
+          </w:rPr>
+          <w:fldChar w:fldCharType="end"/>
+        </w:r>
+      </w:hyperlink>
+    </w:p>
+    <w:p>
+      <w:pPr>
+        <w:pStyle w:val="TOC1"/>
+        <w:tabs>
+          <w:tab w:val="left" w:pos="660"/>
+          <w:tab w:val="right" w:leader="dot" w:pos="9350"/>
+        </w:tabs>
+        <w:spacing w:line="480" w:lineRule="auto"/>
+        <w:rPr>
+          <w:rFonts w:asciiTheme="minorHAnsi" w:eastAsiaTheme="minorEastAsia" w:hAnsiTheme="minorHAnsi" w:cstheme="minorBidi"/>
+          <w:noProof/>
+          <w:sz w:val="22"/>
+          <w:szCs w:val="22"/>
+        </w:rPr>
+      </w:pPr>
+      <w:hyperlink w:anchor="_Toc128090195" w:history="1">
+        <w:r>
+          <w:rPr>
+            <w:rStyle w:val="Hyperlink"/>
+            <w:noProof/>
+          </w:rPr>
+          <w:t>10.</w:t>
+        </w:r>
+        <w:r>
+          <w:rPr>
+            <w:rFonts w:asciiTheme="minorHAnsi" w:eastAsiaTheme="minorEastAsia" w:hAnsiTheme="minorHAnsi" w:cstheme="minorBidi"/>
+            <w:noProof/>
+            <w:sz w:val="22"/>
+            <w:szCs w:val="22"/>
+          </w:rPr>
+          <w:tab/>
+        </w:r>
+        <w:r>
+          <w:rPr>
+            <w:rStyle w:val="Hyperlink"/>
+            <w:noProof/>
+          </w:rPr>
+          <w:t>Schedule Management Plan</w:t>
+        </w:r>
+        <w:r>
+          <w:rPr>
+            <w:noProof/>
+            <w:webHidden/>
+          </w:rPr>
+          <w:tab/>
+        </w:r>
+        <w:r>
+          <w:rPr>
+            <w:noProof/>
+            <w:webHidden/>
+          </w:rPr>
+          <w:fldChar w:fldCharType="begin"/>
+        </w:r>
+        <w:r>
+          <w:rPr>
+            <w:noProof/>
+            <w:webHidden/>
+          </w:rPr>
+          <w:instrText xml:space="preserve"> PAGEREF _Toc128090195 \h </w:instrText>
+        </w:r>
+        <w:r>
+          <w:rPr>
+            <w:noProof/>
+            <w:webHidden/>
+          </w:rPr>
+        </w:r>
+        <w:r>
+          <w:rPr>
+            <w:noProof/>
+            <w:webHidden/>
+          </w:rPr>
+          <w:fldChar w:fldCharType="separate"/>
+        </w:r>
+        <w:r>
+          <w:rPr>
+            <w:noProof/>
+            <w:webHidden/>
+          </w:rPr>
+          <w:t>7</w:t>
+        </w:r>
+        <w:r>
+          <w:rPr>
+            <w:noProof/>
+            <w:webHidden/>
+          </w:rPr>
+          <w:fldChar w:fldCharType="end"/>
+        </w:r>
+      </w:hyperlink>
+    </w:p>
+    <w:p>
+      <w:pPr>
+        <w:pStyle w:val="TOC1"/>
+        <w:tabs>
+          <w:tab w:val="left" w:pos="660"/>
+          <w:tab w:val="right" w:leader="dot" w:pos="9350"/>
+        </w:tabs>
+        <w:spacing w:line="480" w:lineRule="auto"/>
+        <w:rPr>
+          <w:rFonts w:asciiTheme="minorHAnsi" w:eastAsiaTheme="minorEastAsia" w:hAnsiTheme="minorHAnsi" w:cstheme="minorBidi"/>
+          <w:noProof/>
+          <w:sz w:val="22"/>
+          <w:szCs w:val="22"/>
+        </w:rPr>
+      </w:pPr>
+      <w:hyperlink w:anchor="_Toc128090196" w:history="1">
+        <w:r>
+          <w:rPr>
+            <w:rStyle w:val="Hyperlink"/>
+            <w:noProof/>
+          </w:rPr>
+          <w:t>11.</w:t>
+        </w:r>
+        <w:r>
+          <w:rPr>
+            <w:rFonts w:asciiTheme="minorHAnsi" w:eastAsiaTheme="minorEastAsia" w:hAnsiTheme="minorHAnsi" w:cstheme="minorBidi"/>
+            <w:noProof/>
+            <w:sz w:val="22"/>
+            <w:szCs w:val="22"/>
+          </w:rPr>
+          <w:tab/>
+        </w:r>
+        <w:r>
+          <w:rPr>
+            <w:rStyle w:val="Hyperlink"/>
+            <w:noProof/>
+          </w:rPr>
+          <w:t>Quality Management Plan</w:t>
+        </w:r>
+        <w:r>
+          <w:rPr>
+            <w:noProof/>
+            <w:webHidden/>
+          </w:rPr>
+          <w:tab/>
+        </w:r>
+        <w:r>
+          <w:rPr>
+            <w:noProof/>
+            <w:webHidden/>
+          </w:rPr>
+          <w:fldChar w:fldCharType="begin"/>
+        </w:r>
+        <w:r>
+          <w:rPr>
+            <w:noProof/>
+            <w:webHidden/>
+          </w:rPr>
+          <w:instrText xml:space="preserve"> PAGEREF _Toc128090196 \h </w:instrText>
+        </w:r>
+        <w:r>
+          <w:rPr>
+            <w:noProof/>
+            <w:webHidden/>
+          </w:rPr>
+        </w:r>
+        <w:r>
+          <w:rPr>
+            <w:noProof/>
+            <w:webHidden/>
+          </w:rPr>
+          <w:fldChar w:fldCharType="separate"/>
+        </w:r>
+        <w:r>
+          <w:rPr>
+            <w:noProof/>
+            <w:webHidden/>
+          </w:rPr>
+          <w:t>8</w:t>
+        </w:r>
+        <w:r>
+          <w:rPr>
+            <w:noProof/>
+            <w:webHidden/>
+          </w:rPr>
+          <w:fldChar w:fldCharType="end"/>
+        </w:r>
+      </w:hyperlink>
+    </w:p>
+    <w:p>
+      <w:pPr>
+        <w:pStyle w:val="TOC1"/>
+        <w:tabs>
+          <w:tab w:val="left" w:pos="660"/>
+          <w:tab w:val="right" w:leader="dot" w:pos="9350"/>
+        </w:tabs>
+        <w:spacing w:line="480" w:lineRule="auto"/>
+        <w:rPr>
+          <w:rFonts w:asciiTheme="minorHAnsi" w:eastAsiaTheme="minorEastAsia" w:hAnsiTheme="minorHAnsi" w:cstheme="minorBidi"/>
+          <w:noProof/>
+          <w:sz w:val="22"/>
+          <w:szCs w:val="22"/>
+        </w:rPr>
+      </w:pPr>
+      <w:hyperlink w:anchor="_Toc128090197" w:history="1">
+        <w:r>
+          <w:rPr>
+            <w:rStyle w:val="Hyperlink"/>
+            <w:noProof/>
+          </w:rPr>
+          <w:t>12.</w:t>
+        </w:r>
+        <w:r>
+          <w:rPr>
+            <w:rFonts w:asciiTheme="minorHAnsi" w:eastAsiaTheme="minorEastAsia" w:hAnsiTheme="minorHAnsi" w:cstheme="minorBidi"/>
+            <w:noProof/>
+            <w:sz w:val="22"/>
+            <w:szCs w:val="22"/>
+          </w:rPr>
+          <w:tab/>
+        </w:r>
+        <w:r>
+          <w:rPr>
+            <w:rStyle w:val="Hyperlink"/>
+            <w:noProof/>
+          </w:rPr>
+          <w:t>Risk Management Plan</w:t>
+        </w:r>
+        <w:r>
+          <w:rPr>
+            <w:noProof/>
+            <w:webHidden/>
+          </w:rPr>
+          <w:tab/>
+        </w:r>
+        <w:r>
+          <w:rPr>
+            <w:noProof/>
+            <w:webHidden/>
+          </w:rPr>
+          <w:fldChar w:fldCharType="begin"/>
+        </w:r>
+        <w:r>
+          <w:rPr>
+            <w:noProof/>
+            <w:webHidden/>
+          </w:rPr>
+          <w:instrText xml:space="preserve"> PAGEREF _Toc128090197 \h </w:instrText>
+        </w:r>
+        <w:r>
+          <w:rPr>
+            <w:noProof/>
+            <w:webHidden/>
+          </w:rPr>
+        </w:r>
+        <w:r>
+          <w:rPr>
+            <w:noProof/>
+            <w:webHidden/>
+          </w:rPr>
+          <w:fldChar w:fldCharType="separate"/>
+        </w:r>
+        <w:r>
+          <w:rPr>
+            <w:noProof/>
+            <w:webHidden/>
+          </w:rPr>
+          <w:t>9</w:t>
+        </w:r>
+        <w:r>
+          <w:rPr>
+            <w:noProof/>
+            <w:webHidden/>
+          </w:rPr>
+          <w:fldChar w:fldCharType="end"/>
+        </w:r>
+      </w:hyperlink>
+    </w:p>
+    <w:p>
+      <w:pPr>
+        <w:pStyle w:val="TOC1"/>
+        <w:tabs>
+          <w:tab w:val="left" w:pos="660"/>
+          <w:tab w:val="right" w:leader="dot" w:pos="9350"/>
+        </w:tabs>
+        <w:spacing w:line="480" w:lineRule="auto"/>
+        <w:rPr>
+          <w:rFonts w:asciiTheme="minorHAnsi" w:eastAsiaTheme="minorEastAsia" w:hAnsiTheme="minorHAnsi" w:cstheme="minorBidi"/>
+          <w:noProof/>
+          <w:sz w:val="22"/>
+          <w:szCs w:val="22"/>
+        </w:rPr>
+      </w:pPr>
+      <w:hyperlink w:anchor="_Toc128090198" w:history="1">
+        <w:r>
+          <w:rPr>
+            <w:rStyle w:val="Hyperlink"/>
+            <w:noProof/>
+          </w:rPr>
+          <w:t>13.</w:t>
+        </w:r>
+        <w:r>
+          <w:rPr>
+            <w:rFonts w:asciiTheme="minorHAnsi" w:eastAsiaTheme="minorEastAsia" w:hAnsiTheme="minorHAnsi" w:cstheme="minorBidi"/>
+            <w:noProof/>
+            <w:sz w:val="22"/>
+            <w:szCs w:val="22"/>
+          </w:rPr>
+          <w:tab/>
+        </w:r>
+        <w:r>
+          <w:rPr>
+            <w:rStyle w:val="Hyperlink"/>
+            <w:noProof/>
+          </w:rPr>
+          <w:t>Staffing Management Plan</w:t>
+        </w:r>
+        <w:r>
+          <w:rPr>
+            <w:noProof/>
+            <w:webHidden/>
+          </w:rPr>
+          <w:tab/>
+        </w:r>
+        <w:r>
+          <w:rPr>
+            <w:noProof/>
+            <w:webHidden/>
+          </w:rPr>
+          <w:fldChar w:fldCharType="begin"/>
+        </w:r>
+        <w:r>
+          <w:rPr>
+            <w:noProof/>
+            <w:webHidden/>
+          </w:rPr>
+          <w:instrText xml:space="preserve"> PAGEREF _Toc128090198 \h </w:instrText>
+        </w:r>
+        <w:r>
+          <w:rPr>
+            <w:noProof/>
+            <w:webHidden/>
+          </w:rPr>
+        </w:r>
+        <w:r>
+          <w:rPr>
+            <w:noProof/>
+            <w:webHidden/>
+          </w:rPr>
+          <w:fldChar w:fldCharType="separate"/>
+        </w:r>
+        <w:r>
+          <w:rPr>
+            <w:noProof/>
+            <w:webHidden/>
+          </w:rPr>
+          <w:t>10</w:t>
+        </w:r>
+        <w:r>
+          <w:rPr>
+            <w:noProof/>
+            <w:webHidden/>
+          </w:rPr>
+          <w:fldChar w:fldCharType="end"/>
+        </w:r>
+      </w:hyperlink>
+    </w:p>
+    <w:p>
+      <w:pPr>
+        <w:pStyle w:val="TOC1"/>
+        <w:tabs>
+          <w:tab w:val="left" w:pos="660"/>
+          <w:tab w:val="right" w:leader="dot" w:pos="9350"/>
+        </w:tabs>
+        <w:spacing w:line="480" w:lineRule="auto"/>
+        <w:rPr>
+          <w:rFonts w:asciiTheme="minorHAnsi" w:eastAsiaTheme="minorEastAsia" w:hAnsiTheme="minorHAnsi" w:cstheme="minorBidi"/>
+          <w:noProof/>
+          <w:sz w:val="22"/>
+          <w:szCs w:val="22"/>
+        </w:rPr>
+      </w:pPr>
+      <w:hyperlink w:anchor="_Toc128090199" w:history="1">
+        <w:r>
+          <w:rPr>
+            <w:rStyle w:val="Hyperlink"/>
+            <w:noProof/>
+          </w:rPr>
+          <w:t>14.</w:t>
+        </w:r>
+        <w:r>
+          <w:rPr>
+            <w:rFonts w:asciiTheme="minorHAnsi" w:eastAsiaTheme="minorEastAsia" w:hAnsiTheme="minorHAnsi" w:cstheme="minorBidi"/>
+            <w:noProof/>
+            <w:sz w:val="22"/>
+            <w:szCs w:val="22"/>
+          </w:rPr>
+          <w:tab/>
+        </w:r>
+        <w:r>
+          <w:rPr>
+            <w:rStyle w:val="Hyperlink"/>
+            <w:noProof/>
+          </w:rPr>
+          <w:t>Resource Calendar</w:t>
+        </w:r>
+        <w:r>
+          <w:rPr>
+            <w:noProof/>
+            <w:webHidden/>
+          </w:rPr>
+          <w:tab/>
+        </w:r>
+        <w:r>
+          <w:rPr>
+            <w:noProof/>
+            <w:webHidden/>
+          </w:rPr>
+          <w:fldChar w:fldCharType="begin"/>
+        </w:r>
+        <w:r>
+          <w:rPr>
+            <w:noProof/>
+            <w:webHidden/>
+          </w:rPr>
+          <w:instrText xml:space="preserve"> PAGEREF _Toc128090199 \h </w:instrText>
+        </w:r>
+        <w:r>
+          <w:rPr>
+            <w:noProof/>
+            <w:webHidden/>
+          </w:rPr>
+        </w:r>
+        <w:r>
+          <w:rPr>
+            <w:noProof/>
+            <w:webHidden/>
+          </w:rPr>
+          <w:fldChar w:fldCharType="separate"/>
+        </w:r>
+        <w:r>
+          <w:rPr>
+            <w:noProof/>
+            <w:webHidden/>
+          </w:rPr>
+          <w:t>11</w:t>
+        </w:r>
+        <w:r>
+          <w:rPr>
+            <w:noProof/>
+            <w:webHidden/>
+          </w:rPr>
+          <w:fldChar w:fldCharType="end"/>
+        </w:r>
+      </w:hyperlink>
+    </w:p>
+    <w:p>
+      <w:pPr>
+        <w:pStyle w:val="TOC1"/>
+        <w:tabs>
+          <w:tab w:val="left" w:pos="660"/>
+          <w:tab w:val="right" w:leader="dot" w:pos="9350"/>
+        </w:tabs>
+        <w:spacing w:line="480" w:lineRule="auto"/>
+        <w:rPr>
+          <w:rFonts w:asciiTheme="minorHAnsi" w:eastAsiaTheme="minorEastAsia" w:hAnsiTheme="minorHAnsi" w:cstheme="minorBidi"/>
+          <w:noProof/>
+          <w:sz w:val="22"/>
+          <w:szCs w:val="22"/>
+        </w:rPr>
+      </w:pPr>
+      <w:hyperlink w:anchor="_Toc128090200" w:history="1">
+        <w:r>
+          <w:rPr>
+            <w:rStyle w:val="Hyperlink"/>
+            <w:noProof/>
+          </w:rPr>
+          <w:t>15.</w:t>
+        </w:r>
+        <w:r>
+          <w:rPr>
+            <w:rFonts w:asciiTheme="minorHAnsi" w:eastAsiaTheme="minorEastAsia" w:hAnsiTheme="minorHAnsi" w:cstheme="minorBidi"/>
+            <w:noProof/>
+            <w:sz w:val="22"/>
+            <w:szCs w:val="22"/>
+          </w:rPr>
+          <w:tab/>
+        </w:r>
+        <w:r>
+          <w:rPr>
+            <w:rStyle w:val="Hyperlink"/>
+            <w:noProof/>
+          </w:rPr>
+          <w:t>Appendix A: WBS</w:t>
+        </w:r>
+        <w:r>
+          <w:rPr>
+            <w:noProof/>
+            <w:webHidden/>
+          </w:rPr>
+          <w:tab/>
+        </w:r>
+        <w:r>
+          <w:rPr>
+            <w:noProof/>
+            <w:webHidden/>
+          </w:rPr>
+          <w:fldChar w:fldCharType="begin"/>
+        </w:r>
+        <w:r>
+          <w:rPr>
+            <w:noProof/>
+            <w:webHidden/>
+          </w:rPr>
+          <w:instrText xml:space="preserve"> PAGEREF _Toc128090200 \h </w:instrText>
+        </w:r>
+        <w:r>
+          <w:rPr>
+            <w:noProof/>
+            <w:webHidden/>
+          </w:rPr>
+        </w:r>
+        <w:r>
+          <w:rPr>
+            <w:noProof/>
+            <w:webHidden/>
+          </w:rPr>
+          <w:fldChar w:fldCharType="separate"/>
+        </w:r>
+        <w:r>
+          <w:rPr>
+            <w:noProof/>
+            <w:webHidden/>
+          </w:rPr>
+          <w:t>11</w:t>
+        </w:r>
+        <w:r>
+          <w:rPr>
+            <w:noProof/>
+            <w:webHidden/>
+          </w:rPr>
+          <w:fldChar w:fldCharType="end"/>
+        </w:r>
+      </w:hyperlink>
+    </w:p>
+    <w:p>
+      <w:pPr>
+        <w:spacing w:line="480" w:lineRule="auto"/>
+        <w:ind w:left="720"/>
+        <w:rPr>
+          <w:rFonts w:asciiTheme="majorBidi" w:hAnsiTheme="majorBidi" w:cstheme="majorBidi"/>
+        </w:rPr>
+      </w:pPr>
+      <w:r>
+        <w:rPr>
+          <w:rFonts w:asciiTheme="majorBidi" w:hAnsiTheme="majorBidi" w:cstheme="majorBidi"/>
+        </w:rPr>
+        <w:fldChar w:fldCharType="end"/>
+      </w:r>
+    </w:p>
+    <w:p>
+      <w:pPr>
+        <w:spacing w:line="480" w:lineRule="auto"/>
+        <w:rPr>
+          <w:rFonts w:asciiTheme="majorBidi" w:hAnsiTheme="majorBidi" w:cstheme="majorBidi"/>
+        </w:rPr>
+      </w:pPr>
+    </w:p>
+    <w:p>
+      <w:pPr>
+        <w:spacing w:line="360" w:lineRule="auto"/>
+        <w:rPr>
+          <w:rFonts w:asciiTheme="majorBidi" w:hAnsiTheme="majorBidi" w:cstheme="majorBidi"/>
+        </w:rPr>
+      </w:pPr>
+    </w:p>
+    <w:p>
+      <w:pPr>
+        <w:spacing w:line="360" w:lineRule="auto"/>
+        <w:rPr>
+          <w:rFonts w:asciiTheme="majorBidi" w:hAnsiTheme="majorBidi" w:cstheme="majorBidi"/>
+        </w:rPr>
+      </w:pPr>
+    </w:p>
+    <w:p>
+      <w:pPr>
+        <w:pStyle w:val="0903fh"/>
+        <w:spacing w:line="276" w:lineRule="auto"/>
+        <w:rPr>
+          <w:rFonts w:asciiTheme="majorBidi" w:hAnsiTheme="majorBidi" w:cstheme="majorBidi"/>
+        </w:rPr>
+      </w:pPr>
+    </w:p>
+    <w:p>
+      <w:pPr>
+        <w:pStyle w:val="0903fh"/>
+        <w:spacing w:line="276" w:lineRule="auto"/>
+        <w:ind w:left="0"/>
+        <w:rPr>
+          <w:rFonts w:asciiTheme="majorBidi" w:hAnsiTheme="majorBidi" w:cstheme="majorBidi"/>
+        </w:rPr>
+      </w:pPr>
+    </w:p>
+    <w:p>
+      <w:pPr>
+        <w:pStyle w:val="0903fh"/>
+        <w:spacing w:line="276" w:lineRule="auto"/>
+        <w:ind w:left="0"/>
+        <w:rPr>
+          <w:rFonts w:asciiTheme="majorBidi" w:hAnsiTheme="majorBidi" w:cstheme="majorBidi"/>
+        </w:rPr>
+      </w:pPr>
+    </w:p>
+    <w:p>
+      <w:pPr>
         <w:jc w:val="center"/>
         <w:rPr>
           <w:rFonts w:asciiTheme="majorBidi" w:hAnsiTheme="majorBidi" w:cstheme="majorBidi"/>
@@ -445,6 +1936,21 @@
     </w:p>
     <w:p>
       <w:pPr>
+        <w:pStyle w:val="Heading1"/>
+        <w:numPr>
+          <w:ilvl w:val="0"/>
+          <w:numId w:val="0"/>
+        </w:numPr>
+        <w:ind w:left="720" w:hanging="360"/>
+      </w:pPr>
+      <w:bookmarkStart w:id="0" w:name="_Toc128090186"/>
+      <w:r>
+        <w:t>Version History</w:t>
+      </w:r>
+      <w:bookmarkEnd w:id="0"/>
+    </w:p>
+    <w:p>
+      <w:pPr>
         <w:jc w:val="center"/>
         <w:rPr>
           <w:rFonts w:asciiTheme="majorBidi" w:hAnsiTheme="majorBidi" w:cstheme="majorBidi"/>
@@ -454,28 +1960,6 @@
           <w:szCs w:val="32"/>
         </w:rPr>
       </w:pPr>
-      <w:r>
-        <w:rPr>
-          <w:rFonts w:asciiTheme="majorBidi" w:hAnsiTheme="majorBidi" w:cstheme="majorBidi"/>
-          <w:b/>
-          <w:bCs/>
-          <w:sz w:val="32"/>
-          <w:szCs w:val="32"/>
-        </w:rPr>
-        <w:t>VERSION HISTORY</w:t>
-      </w:r>
-    </w:p>
-    <w:p>
-      <w:pPr>
-        <w:jc w:val="center"/>
-        <w:rPr>
-          <w:rFonts w:asciiTheme="majorBidi" w:hAnsiTheme="majorBidi" w:cstheme="majorBidi"/>
-          <w:b/>
-          <w:bCs/>
-          <w:sz w:val="32"/>
-          <w:szCs w:val="32"/>
-        </w:rPr>
-      </w:pPr>
     </w:p>
     <w:p>
       <w:pPr>
@@ -523,19 +2007,7 @@
         <w:rPr>
           <w:rFonts w:asciiTheme="majorBidi" w:hAnsiTheme="majorBidi" w:cstheme="majorBidi"/>
         </w:rPr>
-        <w:t xml:space="preserve"> is controlled and tracked using GIT and GITHUB version tracking tool.</w:t>
-      </w:r>
-      <w:r>
-        <w:rPr>
-          <w:rFonts w:asciiTheme="majorBidi" w:hAnsiTheme="majorBidi" w:cstheme="majorBidi"/>
-        </w:rPr>
-        <w:t xml:space="preserve"> The t</w:t>
-      </w:r>
-      <w:r>
-        <w:rPr>
-          <w:rFonts w:asciiTheme="majorBidi" w:hAnsiTheme="majorBidi" w:cstheme="majorBidi"/>
-        </w:rPr>
-        <w:t>able below to provide the version number, the author implementing the version, the date of the version, the name of the person approving the version, the date that particular version was approved</w:t>
+        <w:t xml:space="preserve"> is controlled and tracked using GIT and GITHUB version tracking tool. The table below to provide the version number, the author implementing the version, the date of the version, the name of the person approving the version, the date that particular version was approved</w:t>
       </w:r>
       <w:r>
         <w:rPr>
@@ -560,7 +2032,7 @@
     </w:p>
     <w:tbl>
       <w:tblPr>
-        <w:tblW w:w="8234" w:type="dxa"/>
+        <w:tblW w:w="10064" w:type="dxa"/>
         <w:jc w:val="center"/>
         <w:tblBorders>
           <w:top w:val="single" w:sz="4" w:space="0" w:color="auto"/>
@@ -579,6 +2051,7 @@
         <w:gridCol w:w="1625"/>
         <w:gridCol w:w="1601"/>
         <w:gridCol w:w="1830"/>
+        <w:gridCol w:w="1830"/>
       </w:tblGrid>
       <w:tr>
         <w:trPr>
@@ -768,10 +2241,33 @@
             </w:r>
           </w:p>
         </w:tc>
+        <w:tc>
+          <w:tcPr>
+            <w:tcW w:w="1830" w:type="dxa"/>
+            <w:shd w:val="clear" w:color="auto" w:fill="D9D9D9"/>
+          </w:tcPr>
+          <w:p>
+            <w:pPr>
+              <w:pStyle w:val="tabletxt"/>
+              <w:jc w:val="center"/>
+              <w:rPr>
+                <w:b/>
+                <w:bCs/>
+              </w:rPr>
+            </w:pPr>
+            <w:r>
+              <w:rPr>
+                <w:b/>
+                <w:bCs/>
+              </w:rPr>
+              <w:t>Reason</w:t>
+            </w:r>
+          </w:p>
+        </w:tc>
       </w:tr>
       <w:tr>
         <w:trPr>
-          <w:trHeight w:val="245"/>
+          <w:trHeight w:val="404"/>
           <w:jc w:val="center"/>
         </w:trPr>
         <w:tc>
@@ -816,7 +2312,15 @@
               <w:rPr>
                 <w:rFonts w:asciiTheme="majorBidi" w:eastAsiaTheme="minorHAnsi" w:hAnsiTheme="majorBidi" w:cstheme="majorBidi"/>
               </w:rPr>
-              <w:t>naa Ahmed</w:t>
+              <w:t>naa</w:t>
+            </w:r>
+            <w:bookmarkStart w:id="1" w:name="_GoBack"/>
+            <w:bookmarkEnd w:id="1"/>
+            <w:r>
+              <w:rPr>
+                <w:rFonts w:asciiTheme="majorBidi" w:eastAsiaTheme="minorHAnsi" w:hAnsiTheme="majorBidi" w:cstheme="majorBidi"/>
+              </w:rPr>
+              <w:t xml:space="preserve"> Ahmed</w:t>
             </w:r>
           </w:p>
         </w:tc>
@@ -925,13 +2429,33 @@
                 <w:rFonts w:asciiTheme="majorBidi" w:eastAsiaTheme="minorHAnsi" w:hAnsiTheme="majorBidi" w:cstheme="majorBidi"/>
               </w:rPr>
               <w:t>2023</w:t>
+            </w:r>
+          </w:p>
+        </w:tc>
+        <w:tc>
+          <w:tcPr>
+            <w:tcW w:w="1830" w:type="dxa"/>
+          </w:tcPr>
+          <w:p>
+            <w:pPr>
+              <w:pStyle w:val="Tabletext"/>
+              <w:jc w:val="center"/>
+              <w:rPr>
+                <w:rFonts w:asciiTheme="majorBidi" w:eastAsiaTheme="minorHAnsi" w:hAnsiTheme="majorBidi" w:cstheme="majorBidi"/>
+              </w:rPr>
+            </w:pPr>
+            <w:r>
+              <w:rPr>
+                <w:rFonts w:asciiTheme="majorBidi" w:eastAsiaTheme="minorHAnsi" w:hAnsiTheme="majorBidi" w:cstheme="majorBidi"/>
+              </w:rPr>
+              <w:t>Initial version</w:t>
             </w:r>
           </w:p>
         </w:tc>
       </w:tr>
       <w:tr>
         <w:trPr>
-          <w:trHeight w:val="245"/>
+          <w:trHeight w:val="863"/>
           <w:jc w:val="center"/>
         </w:trPr>
         <w:tc>
@@ -950,7 +2474,7 @@
               <w:rPr>
                 <w:rFonts w:asciiTheme="majorBidi" w:eastAsiaTheme="minorHAnsi" w:hAnsiTheme="majorBidi" w:cstheme="majorBidi"/>
               </w:rPr>
-              <w:t>2.0</w:t>
+              <w:t>1.1</w:t>
             </w:r>
           </w:p>
         </w:tc>
@@ -1079,13 +2603,33 @@
                 <w:rFonts w:asciiTheme="majorBidi" w:eastAsiaTheme="minorHAnsi" w:hAnsiTheme="majorBidi" w:cstheme="majorBidi"/>
               </w:rPr>
               <w:t>2023</w:t>
+            </w:r>
+          </w:p>
+        </w:tc>
+        <w:tc>
+          <w:tcPr>
+            <w:tcW w:w="1830" w:type="dxa"/>
+          </w:tcPr>
+          <w:p>
+            <w:pPr>
+              <w:pStyle w:val="Tabletext"/>
+              <w:jc w:val="center"/>
+              <w:rPr>
+                <w:rFonts w:asciiTheme="majorBidi" w:eastAsiaTheme="minorHAnsi" w:hAnsiTheme="majorBidi" w:cstheme="majorBidi"/>
+              </w:rPr>
+            </w:pPr>
+            <w:r>
+              <w:rPr>
+                <w:rFonts w:asciiTheme="majorBidi" w:eastAsiaTheme="minorHAnsi" w:hAnsiTheme="majorBidi" w:cstheme="majorBidi"/>
+              </w:rPr>
+              <w:t xml:space="preserve">Applying some comments after Team review </w:t>
             </w:r>
           </w:p>
         </w:tc>
       </w:tr>
       <w:tr>
         <w:trPr>
-          <w:trHeight w:val="245"/>
+          <w:trHeight w:val="854"/>
           <w:jc w:val="center"/>
         </w:trPr>
         <w:tc>
@@ -1100,6 +2644,12 @@
                 <w:rFonts w:ascii="Times New Roman" w:hAnsi="Times New Roman"/>
               </w:rPr>
             </w:pPr>
+            <w:r>
+              <w:rPr>
+                <w:rFonts w:ascii="Times New Roman" w:hAnsi="Times New Roman"/>
+              </w:rPr>
+              <w:t>1.2</w:t>
+            </w:r>
           </w:p>
         </w:tc>
         <w:tc>
@@ -1114,6 +2664,12 @@
                 <w:rFonts w:ascii="Times New Roman" w:hAnsi="Times New Roman"/>
               </w:rPr>
             </w:pPr>
+            <w:r>
+              <w:rPr>
+                <w:rFonts w:asciiTheme="majorBidi" w:eastAsiaTheme="minorHAnsi" w:hAnsiTheme="majorBidi" w:cstheme="majorBidi"/>
+              </w:rPr>
+              <w:t>Moataz Ashraf</w:t>
+            </w:r>
           </w:p>
         </w:tc>
         <w:tc>
@@ -1128,6 +2684,36 @@
                 <w:rFonts w:ascii="Times New Roman" w:hAnsi="Times New Roman"/>
               </w:rPr>
             </w:pPr>
+            <w:r>
+              <w:rPr>
+                <w:rFonts w:asciiTheme="majorBidi" w:eastAsiaTheme="minorHAnsi" w:hAnsiTheme="majorBidi" w:cstheme="majorBidi"/>
+              </w:rPr>
+              <w:t>23</w:t>
+            </w:r>
+            <w:r>
+              <w:rPr>
+                <w:rFonts w:asciiTheme="majorBidi" w:eastAsiaTheme="minorHAnsi" w:hAnsiTheme="majorBidi" w:cstheme="majorBidi"/>
+              </w:rPr>
+              <w:t>/</w:t>
+            </w:r>
+            <w:r>
+              <w:rPr>
+                <w:rFonts w:asciiTheme="majorBidi" w:eastAsiaTheme="minorHAnsi" w:hAnsiTheme="majorBidi" w:cstheme="majorBidi"/>
+              </w:rPr>
+              <w:t>02</w:t>
+            </w:r>
+            <w:r>
+              <w:rPr>
+                <w:rFonts w:asciiTheme="majorBidi" w:eastAsiaTheme="minorHAnsi" w:hAnsiTheme="majorBidi" w:cstheme="majorBidi"/>
+              </w:rPr>
+              <w:t>/</w:t>
+            </w:r>
+            <w:r>
+              <w:rPr>
+                <w:rFonts w:asciiTheme="majorBidi" w:eastAsiaTheme="minorHAnsi" w:hAnsiTheme="majorBidi" w:cstheme="majorBidi"/>
+              </w:rPr>
+              <w:t>2023</w:t>
+            </w:r>
           </w:p>
         </w:tc>
         <w:tc>
@@ -1142,6 +2728,12 @@
                 <w:rFonts w:ascii="Times New Roman" w:hAnsi="Times New Roman"/>
               </w:rPr>
             </w:pPr>
+            <w:r>
+              <w:rPr>
+                <w:rFonts w:asciiTheme="majorBidi" w:eastAsiaTheme="minorHAnsi" w:hAnsiTheme="majorBidi" w:cstheme="majorBidi"/>
+              </w:rPr>
+              <w:t>Team members</w:t>
+            </w:r>
           </w:p>
         </w:tc>
         <w:tc>
@@ -1156,12 +2748,62 @@
                 <w:rFonts w:ascii="Times New Roman" w:hAnsi="Times New Roman"/>
               </w:rPr>
             </w:pPr>
+            <w:r>
+              <w:rPr>
+                <w:rFonts w:asciiTheme="majorBidi" w:eastAsiaTheme="minorHAnsi" w:hAnsiTheme="majorBidi" w:cstheme="majorBidi"/>
+              </w:rPr>
+              <w:t>23</w:t>
+            </w:r>
+            <w:r>
+              <w:rPr>
+                <w:rFonts w:asciiTheme="majorBidi" w:eastAsiaTheme="minorHAnsi" w:hAnsiTheme="majorBidi" w:cstheme="majorBidi"/>
+              </w:rPr>
+              <w:t>/</w:t>
+            </w:r>
+            <w:r>
+              <w:rPr>
+                <w:rFonts w:asciiTheme="majorBidi" w:eastAsiaTheme="minorHAnsi" w:hAnsiTheme="majorBidi" w:cstheme="majorBidi"/>
+              </w:rPr>
+              <w:t>02</w:t>
+            </w:r>
+            <w:r>
+              <w:rPr>
+                <w:rFonts w:asciiTheme="majorBidi" w:eastAsiaTheme="minorHAnsi" w:hAnsiTheme="majorBidi" w:cstheme="majorBidi"/>
+              </w:rPr>
+              <w:t>/</w:t>
+            </w:r>
+            <w:r>
+              <w:rPr>
+                <w:rFonts w:asciiTheme="majorBidi" w:eastAsiaTheme="minorHAnsi" w:hAnsiTheme="majorBidi" w:cstheme="majorBidi"/>
+              </w:rPr>
+              <w:t>2023</w:t>
+            </w:r>
+          </w:p>
+        </w:tc>
+        <w:tc>
+          <w:tcPr>
+            <w:tcW w:w="1830" w:type="dxa"/>
+          </w:tcPr>
+          <w:p>
+            <w:pPr>
+              <w:pStyle w:val="Tabletext"/>
+              <w:jc w:val="center"/>
+              <w:rPr>
+                <w:rFonts w:asciiTheme="majorBidi" w:eastAsiaTheme="minorHAnsi" w:hAnsiTheme="majorBidi" w:cstheme="majorBidi"/>
+              </w:rPr>
+            </w:pPr>
+            <w:r>
+              <w:rPr>
+                <w:rFonts w:asciiTheme="majorBidi" w:eastAsiaTheme="minorHAnsi" w:hAnsiTheme="majorBidi" w:cstheme="majorBidi"/>
+              </w:rPr>
+              <w:t xml:space="preserve">Applying some comments after Team review </w:t>
+            </w:r>
           </w:p>
         </w:tc>
       </w:tr>
       <w:tr>
         <w:trPr>
-          <w:trHeight w:val="266"/>
+          <w:trHeight w:val="755"/>
           <w:jc w:val="center"/>
         </w:trPr>
         <w:tc>
@@ -1176,6 +2818,18 @@
                 <w:rFonts w:ascii="Times New Roman" w:hAnsi="Times New Roman"/>
               </w:rPr>
             </w:pPr>
+            <w:r>
+              <w:rPr>
+                <w:rFonts w:ascii="Times New Roman" w:hAnsi="Times New Roman"/>
+              </w:rPr>
+              <w:t>1.</w:t>
+            </w:r>
+            <w:r>
+              <w:rPr>
+                <w:rFonts w:ascii="Times New Roman" w:hAnsi="Times New Roman"/>
+              </w:rPr>
+              <w:t>3</w:t>
+            </w:r>
           </w:p>
         </w:tc>
         <w:tc>
@@ -1187,9 +2841,15 @@
               <w:pStyle w:val="Tabletext"/>
               <w:jc w:val="center"/>
               <w:rPr>
-                <w:rFonts w:ascii="Times New Roman" w:hAnsi="Times New Roman"/>
-              </w:rPr>
-            </w:pPr>
+                <w:rFonts w:asciiTheme="majorBidi" w:eastAsiaTheme="minorHAnsi" w:hAnsiTheme="majorBidi" w:cstheme="majorBidi"/>
+              </w:rPr>
+            </w:pPr>
+            <w:r>
+              <w:rPr>
+                <w:rFonts w:asciiTheme="majorBidi" w:eastAsiaTheme="minorHAnsi" w:hAnsiTheme="majorBidi" w:cstheme="majorBidi"/>
+              </w:rPr>
+              <w:t>Moataz Ashraf</w:t>
+            </w:r>
           </w:p>
         </w:tc>
         <w:tc>
@@ -1201,9 +2861,45 @@
               <w:pStyle w:val="Tabletext"/>
               <w:jc w:val="center"/>
               <w:rPr>
-                <w:rFonts w:ascii="Times New Roman" w:hAnsi="Times New Roman"/>
-              </w:rPr>
-            </w:pPr>
+                <w:rFonts w:asciiTheme="majorBidi" w:eastAsiaTheme="minorHAnsi" w:hAnsiTheme="majorBidi" w:cstheme="majorBidi"/>
+              </w:rPr>
+            </w:pPr>
+            <w:r>
+              <w:rPr>
+                <w:rFonts w:asciiTheme="majorBidi" w:eastAsiaTheme="minorHAnsi" w:hAnsiTheme="majorBidi" w:cstheme="majorBidi"/>
+              </w:rPr>
+              <w:t>2</w:t>
+            </w:r>
+            <w:r>
+              <w:rPr>
+                <w:rFonts w:asciiTheme="majorBidi" w:eastAsiaTheme="minorHAnsi" w:hAnsiTheme="majorBidi" w:cstheme="majorBidi"/>
+              </w:rPr>
+              <w:t>4</w:t>
+            </w:r>
+            <w:r>
+              <w:rPr>
+                <w:rFonts w:asciiTheme="majorBidi" w:eastAsiaTheme="minorHAnsi" w:hAnsiTheme="majorBidi" w:cstheme="majorBidi"/>
+              </w:rPr>
+              <w:t>/</w:t>
+            </w:r>
+            <w:r>
+              <w:rPr>
+                <w:rFonts w:asciiTheme="majorBidi" w:eastAsiaTheme="minorHAnsi" w:hAnsiTheme="majorBidi" w:cstheme="majorBidi"/>
+              </w:rPr>
+              <w:t>02</w:t>
+            </w:r>
+            <w:r>
+              <w:rPr>
+                <w:rFonts w:asciiTheme="majorBidi" w:eastAsiaTheme="minorHAnsi" w:hAnsiTheme="majorBidi" w:cstheme="majorBidi"/>
+              </w:rPr>
+              <w:t>/</w:t>
+            </w:r>
+            <w:r>
+              <w:rPr>
+                <w:rFonts w:asciiTheme="majorBidi" w:eastAsiaTheme="minorHAnsi" w:hAnsiTheme="majorBidi" w:cstheme="majorBidi"/>
+              </w:rPr>
+              <w:t>2023</w:t>
+            </w:r>
           </w:p>
         </w:tc>
         <w:tc>
@@ -1215,9 +2911,15 @@
               <w:pStyle w:val="Tabletext"/>
               <w:jc w:val="center"/>
               <w:rPr>
-                <w:rFonts w:ascii="Times New Roman" w:hAnsi="Times New Roman"/>
-              </w:rPr>
-            </w:pPr>
+                <w:rFonts w:asciiTheme="majorBidi" w:eastAsiaTheme="minorHAnsi" w:hAnsiTheme="majorBidi" w:cstheme="majorBidi"/>
+              </w:rPr>
+            </w:pPr>
+            <w:r>
+              <w:rPr>
+                <w:rFonts w:asciiTheme="majorBidi" w:eastAsiaTheme="minorHAnsi" w:hAnsiTheme="majorBidi" w:cstheme="majorBidi"/>
+              </w:rPr>
+              <w:t>Team members</w:t>
+            </w:r>
           </w:p>
         </w:tc>
         <w:tc>
@@ -1229,9 +2931,65 @@
               <w:pStyle w:val="Tabletext"/>
               <w:jc w:val="center"/>
               <w:rPr>
-                <w:rFonts w:ascii="Times New Roman" w:hAnsi="Times New Roman"/>
-              </w:rPr>
-            </w:pPr>
+                <w:rFonts w:asciiTheme="majorBidi" w:eastAsiaTheme="minorHAnsi" w:hAnsiTheme="majorBidi" w:cstheme="majorBidi"/>
+              </w:rPr>
+            </w:pPr>
+            <w:r>
+              <w:rPr>
+                <w:rFonts w:asciiTheme="majorBidi" w:eastAsiaTheme="minorHAnsi" w:hAnsiTheme="majorBidi" w:cstheme="majorBidi"/>
+              </w:rPr>
+              <w:t>2</w:t>
+            </w:r>
+            <w:r>
+              <w:rPr>
+                <w:rFonts w:asciiTheme="majorBidi" w:eastAsiaTheme="minorHAnsi" w:hAnsiTheme="majorBidi" w:cstheme="majorBidi"/>
+              </w:rPr>
+              <w:t>4</w:t>
+            </w:r>
+            <w:r>
+              <w:rPr>
+                <w:rFonts w:asciiTheme="majorBidi" w:eastAsiaTheme="minorHAnsi" w:hAnsiTheme="majorBidi" w:cstheme="majorBidi"/>
+              </w:rPr>
+              <w:t>/</w:t>
+            </w:r>
+            <w:r>
+              <w:rPr>
+                <w:rFonts w:asciiTheme="majorBidi" w:eastAsiaTheme="minorHAnsi" w:hAnsiTheme="majorBidi" w:cstheme="majorBidi"/>
+              </w:rPr>
+              <w:t>02</w:t>
+            </w:r>
+            <w:r>
+              <w:rPr>
+                <w:rFonts w:asciiTheme="majorBidi" w:eastAsiaTheme="minorHAnsi" w:hAnsiTheme="majorBidi" w:cstheme="majorBidi"/>
+              </w:rPr>
+              <w:t>/</w:t>
+            </w:r>
+            <w:r>
+              <w:rPr>
+                <w:rFonts w:asciiTheme="majorBidi" w:eastAsiaTheme="minorHAnsi" w:hAnsiTheme="majorBidi" w:cstheme="majorBidi"/>
+              </w:rPr>
+              <w:t>2023</w:t>
+            </w:r>
+          </w:p>
+        </w:tc>
+        <w:tc>
+          <w:tcPr>
+            <w:tcW w:w="1830" w:type="dxa"/>
+          </w:tcPr>
+          <w:p>
+            <w:pPr>
+              <w:pStyle w:val="Tabletext"/>
+              <w:jc w:val="center"/>
+              <w:rPr>
+                <w:rFonts w:asciiTheme="majorBidi" w:eastAsiaTheme="minorHAnsi" w:hAnsiTheme="majorBidi" w:cstheme="majorBidi"/>
+              </w:rPr>
+            </w:pPr>
+            <w:r>
+              <w:rPr>
+                <w:rFonts w:asciiTheme="majorBidi" w:eastAsiaTheme="minorHAnsi" w:hAnsiTheme="majorBidi" w:cstheme="majorBidi"/>
+              </w:rPr>
+              <w:t xml:space="preserve">Applying some comments after Team review </w:t>
+            </w:r>
           </w:p>
         </w:tc>
       </w:tr>
@@ -1294,1471 +3052,6 @@
     </w:p>
     <w:p>
       <w:pPr>
-        <w:rPr>
-          <w:rFonts w:asciiTheme="majorBidi" w:hAnsiTheme="majorBidi" w:cstheme="majorBidi"/>
-        </w:rPr>
-      </w:pPr>
-    </w:p>
-    <w:p>
-      <w:pPr>
-        <w:rPr>
-          <w:rFonts w:asciiTheme="majorBidi" w:hAnsiTheme="majorBidi" w:cstheme="majorBidi"/>
-        </w:rPr>
-      </w:pPr>
-    </w:p>
-    <w:p>
-      <w:pPr>
-        <w:rPr>
-          <w:rFonts w:asciiTheme="majorBidi" w:hAnsiTheme="majorBidi" w:cstheme="majorBidi"/>
-        </w:rPr>
-      </w:pPr>
-    </w:p>
-    <w:p>
-      <w:pPr>
-        <w:rPr>
-          <w:rFonts w:asciiTheme="majorBidi" w:hAnsiTheme="majorBidi" w:cstheme="majorBidi"/>
-        </w:rPr>
-      </w:pPr>
-    </w:p>
-    <w:p>
-      <w:pPr>
-        <w:rPr>
-          <w:rFonts w:asciiTheme="majorBidi" w:hAnsiTheme="majorBidi" w:cstheme="majorBidi"/>
-        </w:rPr>
-      </w:pPr>
-    </w:p>
-    <w:p>
-      <w:pPr>
-        <w:rPr>
-          <w:rFonts w:asciiTheme="majorBidi" w:hAnsiTheme="majorBidi" w:cstheme="majorBidi"/>
-        </w:rPr>
-      </w:pPr>
-    </w:p>
-    <w:p>
-      <w:pPr>
-        <w:rPr>
-          <w:rFonts w:asciiTheme="majorBidi" w:hAnsiTheme="majorBidi" w:cstheme="majorBidi"/>
-        </w:rPr>
-      </w:pPr>
-    </w:p>
-    <w:p>
-      <w:pPr>
-        <w:rPr>
-          <w:rFonts w:asciiTheme="majorBidi" w:hAnsiTheme="majorBidi" w:cstheme="majorBidi"/>
-        </w:rPr>
-      </w:pPr>
-    </w:p>
-    <w:p>
-      <w:pPr>
-        <w:rPr>
-          <w:rFonts w:asciiTheme="majorBidi" w:hAnsiTheme="majorBidi" w:cstheme="majorBidi"/>
-        </w:rPr>
-      </w:pPr>
-    </w:p>
-    <w:p>
-      <w:pPr>
-        <w:rPr>
-          <w:rFonts w:asciiTheme="majorBidi" w:hAnsiTheme="majorBidi" w:cstheme="majorBidi"/>
-        </w:rPr>
-      </w:pPr>
-    </w:p>
-    <w:p>
-      <w:pPr>
-        <w:rPr>
-          <w:rFonts w:asciiTheme="majorBidi" w:hAnsiTheme="majorBidi" w:cstheme="majorBidi"/>
-        </w:rPr>
-      </w:pPr>
-    </w:p>
-    <w:p>
-      <w:pPr>
-        <w:rPr>
-          <w:rFonts w:asciiTheme="majorBidi" w:hAnsiTheme="majorBidi" w:cstheme="majorBidi"/>
-        </w:rPr>
-      </w:pPr>
-    </w:p>
-    <w:p>
-      <w:pPr>
-        <w:rPr>
-          <w:rFonts w:asciiTheme="majorBidi" w:hAnsiTheme="majorBidi" w:cstheme="majorBidi"/>
-        </w:rPr>
-      </w:pPr>
-    </w:p>
-    <w:p>
-      <w:pPr>
-        <w:rPr>
-          <w:rFonts w:asciiTheme="majorBidi" w:hAnsiTheme="majorBidi" w:cstheme="majorBidi"/>
-        </w:rPr>
-      </w:pPr>
-    </w:p>
-    <w:p>
-      <w:pPr>
-        <w:rPr>
-          <w:rFonts w:asciiTheme="majorBidi" w:hAnsiTheme="majorBidi" w:cstheme="majorBidi"/>
-        </w:rPr>
-      </w:pPr>
-    </w:p>
-    <w:p>
-      <w:pPr>
-        <w:rPr>
-          <w:rFonts w:asciiTheme="majorBidi" w:hAnsiTheme="majorBidi" w:cstheme="majorBidi"/>
-        </w:rPr>
-      </w:pPr>
-    </w:p>
-    <w:p>
-      <w:pPr>
-        <w:rPr>
-          <w:rFonts w:asciiTheme="majorBidi" w:hAnsiTheme="majorBidi" w:cstheme="majorBidi"/>
-        </w:rPr>
-      </w:pPr>
-    </w:p>
-    <w:p>
-      <w:pPr>
-        <w:rPr>
-          <w:rFonts w:asciiTheme="majorBidi" w:hAnsiTheme="majorBidi" w:cstheme="majorBidi"/>
-        </w:rPr>
-      </w:pPr>
-    </w:p>
-    <w:p>
-      <w:pPr>
-        <w:rPr>
-          <w:rFonts w:asciiTheme="majorBidi" w:hAnsiTheme="majorBidi" w:cstheme="majorBidi"/>
-        </w:rPr>
-      </w:pPr>
-    </w:p>
-    <w:p>
-      <w:pPr>
-        <w:rPr>
-          <w:rFonts w:asciiTheme="majorBidi" w:hAnsiTheme="majorBidi" w:cstheme="majorBidi"/>
-        </w:rPr>
-      </w:pPr>
-    </w:p>
-    <w:p>
-      <w:pPr>
-        <w:rPr>
-          <w:rFonts w:asciiTheme="majorBidi" w:hAnsiTheme="majorBidi" w:cstheme="majorBidi"/>
-        </w:rPr>
-      </w:pPr>
-    </w:p>
-    <w:p>
-      <w:pPr>
-        <w:rPr>
-          <w:rFonts w:asciiTheme="majorBidi" w:hAnsiTheme="majorBidi" w:cstheme="majorBidi"/>
-        </w:rPr>
-      </w:pPr>
-    </w:p>
-    <w:p>
-      <w:pPr>
-        <w:rPr>
-          <w:rFonts w:asciiTheme="majorBidi" w:hAnsiTheme="majorBidi" w:cstheme="majorBidi"/>
-        </w:rPr>
-      </w:pPr>
-    </w:p>
-    <w:p>
-      <w:pPr>
-        <w:rPr>
-          <w:rFonts w:asciiTheme="majorBidi" w:hAnsiTheme="majorBidi" w:cstheme="majorBidi"/>
-        </w:rPr>
-      </w:pPr>
-    </w:p>
-    <w:p>
-      <w:pPr>
-        <w:rPr>
-          <w:rFonts w:asciiTheme="majorBidi" w:hAnsiTheme="majorBidi" w:cstheme="majorBidi"/>
-        </w:rPr>
-      </w:pPr>
-    </w:p>
-    <w:p>
-      <w:pPr>
-        <w:rPr>
-          <w:rFonts w:asciiTheme="majorBidi" w:hAnsiTheme="majorBidi" w:cstheme="majorBidi"/>
-        </w:rPr>
-      </w:pPr>
-    </w:p>
-    <w:p>
-      <w:pPr>
-        <w:rPr>
-          <w:rFonts w:asciiTheme="majorBidi" w:hAnsiTheme="majorBidi" w:cstheme="majorBidi"/>
-        </w:rPr>
-      </w:pPr>
-    </w:p>
-    <w:p>
-      <w:pPr>
-        <w:rPr>
-          <w:rFonts w:asciiTheme="majorBidi" w:hAnsiTheme="majorBidi" w:cstheme="majorBidi"/>
-        </w:rPr>
-      </w:pPr>
-    </w:p>
-    <w:p>
-      <w:pPr>
-        <w:rPr>
-          <w:rFonts w:asciiTheme="majorBidi" w:hAnsiTheme="majorBidi" w:cstheme="majorBidi"/>
-        </w:rPr>
-      </w:pPr>
-    </w:p>
-    <w:p>
-      <w:pPr>
-        <w:rPr>
-          <w:rFonts w:asciiTheme="majorBidi" w:hAnsiTheme="majorBidi" w:cstheme="majorBidi"/>
-        </w:rPr>
-      </w:pPr>
-    </w:p>
-    <w:p>
-      <w:pPr>
-        <w:rPr>
-          <w:rFonts w:asciiTheme="majorBidi" w:hAnsiTheme="majorBidi" w:cstheme="majorBidi"/>
-        </w:rPr>
-      </w:pPr>
-    </w:p>
-    <w:p>
-      <w:pPr>
-        <w:rPr>
-          <w:rFonts w:asciiTheme="majorBidi" w:hAnsiTheme="majorBidi" w:cstheme="majorBidi"/>
-        </w:rPr>
-      </w:pPr>
-    </w:p>
-    <w:p>
-      <w:pPr>
-        <w:spacing w:line="360" w:lineRule="auto"/>
-        <w:rPr>
-          <w:rFonts w:asciiTheme="majorBidi" w:hAnsiTheme="majorBidi" w:cstheme="majorBidi"/>
-        </w:rPr>
-      </w:pPr>
-    </w:p>
-    <w:p>
-      <w:pPr>
-        <w:spacing w:line="360" w:lineRule="auto"/>
-        <w:rPr>
-          <w:rFonts w:asciiTheme="majorBidi" w:hAnsiTheme="majorBidi" w:cstheme="majorBidi"/>
-        </w:rPr>
-      </w:pPr>
-    </w:p>
-    <w:p>
-      <w:pPr>
-        <w:spacing w:line="360" w:lineRule="auto"/>
-        <w:rPr>
-          <w:rFonts w:asciiTheme="majorBidi" w:hAnsiTheme="majorBidi" w:cstheme="majorBidi"/>
-          <w:b/>
-          <w:smallCaps/>
-          <w:sz w:val="28"/>
-          <w:szCs w:val="28"/>
-        </w:rPr>
-      </w:pPr>
-      <w:r>
-        <w:rPr>
-          <w:rFonts w:asciiTheme="majorBidi" w:hAnsiTheme="majorBidi" w:cstheme="majorBidi"/>
-          <w:b/>
-          <w:smallCaps/>
-          <w:sz w:val="28"/>
-          <w:szCs w:val="28"/>
-        </w:rPr>
-        <w:t>Table of Contents</w:t>
-      </w:r>
-    </w:p>
-    <w:p>
-      <w:pPr>
-        <w:spacing w:line="360" w:lineRule="auto"/>
-        <w:rPr>
-          <w:rFonts w:asciiTheme="majorBidi" w:hAnsiTheme="majorBidi" w:cstheme="majorBidi"/>
-          <w:b/>
-          <w:smallCaps/>
-          <w:sz w:val="28"/>
-          <w:szCs w:val="28"/>
-        </w:rPr>
-      </w:pPr>
-    </w:p>
-    <w:p>
-      <w:pPr>
-        <w:pStyle w:val="TOC1"/>
-        <w:tabs>
-          <w:tab w:val="right" w:leader="dot" w:pos="9350"/>
-        </w:tabs>
-        <w:spacing w:line="360" w:lineRule="auto"/>
-        <w:rPr>
-          <w:rFonts w:asciiTheme="majorBidi" w:eastAsiaTheme="minorEastAsia" w:hAnsiTheme="majorBidi" w:cstheme="majorBidi"/>
-          <w:noProof/>
-          <w:sz w:val="22"/>
-          <w:szCs w:val="22"/>
-        </w:rPr>
-      </w:pPr>
-      <w:r>
-        <w:rPr>
-          <w:rFonts w:asciiTheme="majorBidi" w:hAnsiTheme="majorBidi" w:cstheme="majorBidi"/>
-        </w:rPr>
-        <w:fldChar w:fldCharType="begin"/>
-      </w:r>
-      <w:r>
-        <w:rPr>
-          <w:rFonts w:asciiTheme="majorBidi" w:hAnsiTheme="majorBidi" w:cstheme="majorBidi"/>
-        </w:rPr>
-        <w:instrText xml:space="preserve"> TOC \o "1-3" \h \z \u </w:instrText>
-      </w:r>
-      <w:r>
-        <w:rPr>
-          <w:rFonts w:asciiTheme="majorBidi" w:hAnsiTheme="majorBidi" w:cstheme="majorBidi"/>
-        </w:rPr>
-        <w:fldChar w:fldCharType="separate"/>
-      </w:r>
-      <w:hyperlink w:anchor="_Toc127888086" w:history="1">
-        <w:r>
-          <w:rPr>
-            <w:rStyle w:val="Hyperlink"/>
-            <w:rFonts w:asciiTheme="majorBidi" w:hAnsiTheme="majorBidi" w:cstheme="majorBidi"/>
-            <w:smallCaps/>
-            <w:noProof/>
-          </w:rPr>
-          <w:t>Introduction</w:t>
-        </w:r>
-        <w:r>
-          <w:rPr>
-            <w:rFonts w:asciiTheme="majorBidi" w:hAnsiTheme="majorBidi" w:cstheme="majorBidi"/>
-            <w:noProof/>
-            <w:webHidden/>
-          </w:rPr>
-          <w:tab/>
-        </w:r>
-        <w:r>
-          <w:rPr>
-            <w:rFonts w:asciiTheme="majorBidi" w:hAnsiTheme="majorBidi" w:cstheme="majorBidi"/>
-            <w:noProof/>
-            <w:webHidden/>
-          </w:rPr>
-          <w:fldChar w:fldCharType="begin"/>
-        </w:r>
-        <w:r>
-          <w:rPr>
-            <w:rFonts w:asciiTheme="majorBidi" w:hAnsiTheme="majorBidi" w:cstheme="majorBidi"/>
-            <w:noProof/>
-            <w:webHidden/>
-          </w:rPr>
-          <w:instrText xml:space="preserve"> PAGEREF _Toc127888086 \h </w:instrText>
-        </w:r>
-        <w:r>
-          <w:rPr>
-            <w:rFonts w:asciiTheme="majorBidi" w:hAnsiTheme="majorBidi" w:cstheme="majorBidi"/>
-            <w:noProof/>
-            <w:webHidden/>
-          </w:rPr>
-        </w:r>
-        <w:r>
-          <w:rPr>
-            <w:rFonts w:asciiTheme="majorBidi" w:hAnsiTheme="majorBidi" w:cstheme="majorBidi"/>
-            <w:noProof/>
-            <w:webHidden/>
-          </w:rPr>
-          <w:fldChar w:fldCharType="separate"/>
-        </w:r>
-        <w:r>
-          <w:rPr>
-            <w:rFonts w:asciiTheme="majorBidi" w:hAnsiTheme="majorBidi" w:cstheme="majorBidi"/>
-            <w:noProof/>
-            <w:webHidden/>
-          </w:rPr>
-          <w:t>1</w:t>
-        </w:r>
-        <w:r>
-          <w:rPr>
-            <w:rFonts w:asciiTheme="majorBidi" w:hAnsiTheme="majorBidi" w:cstheme="majorBidi"/>
-            <w:noProof/>
-            <w:webHidden/>
-          </w:rPr>
-          <w:fldChar w:fldCharType="end"/>
-        </w:r>
-      </w:hyperlink>
-    </w:p>
-    <w:p>
-      <w:pPr>
-        <w:pStyle w:val="TOC1"/>
-        <w:tabs>
-          <w:tab w:val="right" w:leader="dot" w:pos="9350"/>
-        </w:tabs>
-        <w:spacing w:line="360" w:lineRule="auto"/>
-        <w:rPr>
-          <w:rFonts w:asciiTheme="majorBidi" w:eastAsiaTheme="minorEastAsia" w:hAnsiTheme="majorBidi" w:cstheme="majorBidi"/>
-          <w:noProof/>
-          <w:sz w:val="22"/>
-          <w:szCs w:val="22"/>
-        </w:rPr>
-      </w:pPr>
-      <w:hyperlink w:anchor="_Toc127888087" w:history="1">
-        <w:r>
-          <w:rPr>
-            <w:rStyle w:val="Hyperlink"/>
-            <w:rFonts w:asciiTheme="majorBidi" w:hAnsiTheme="majorBidi" w:cstheme="majorBidi"/>
-            <w:smallCaps/>
-            <w:noProof/>
-          </w:rPr>
-          <w:t>Project Management Approach</w:t>
-        </w:r>
-        <w:r>
-          <w:rPr>
-            <w:rFonts w:asciiTheme="majorBidi" w:hAnsiTheme="majorBidi" w:cstheme="majorBidi"/>
-            <w:noProof/>
-            <w:webHidden/>
-          </w:rPr>
-          <w:tab/>
-        </w:r>
-        <w:r>
-          <w:rPr>
-            <w:rFonts w:asciiTheme="majorBidi" w:hAnsiTheme="majorBidi" w:cstheme="majorBidi"/>
-            <w:noProof/>
-            <w:webHidden/>
-          </w:rPr>
-          <w:fldChar w:fldCharType="begin"/>
-        </w:r>
-        <w:r>
-          <w:rPr>
-            <w:rFonts w:asciiTheme="majorBidi" w:hAnsiTheme="majorBidi" w:cstheme="majorBidi"/>
-            <w:noProof/>
-            <w:webHidden/>
-          </w:rPr>
-          <w:instrText xml:space="preserve"> PAGEREF _Toc127888087 \h </w:instrText>
-        </w:r>
-        <w:r>
-          <w:rPr>
-            <w:rFonts w:asciiTheme="majorBidi" w:hAnsiTheme="majorBidi" w:cstheme="majorBidi"/>
-            <w:noProof/>
-            <w:webHidden/>
-          </w:rPr>
-        </w:r>
-        <w:r>
-          <w:rPr>
-            <w:rFonts w:asciiTheme="majorBidi" w:hAnsiTheme="majorBidi" w:cstheme="majorBidi"/>
-            <w:noProof/>
-            <w:webHidden/>
-          </w:rPr>
-          <w:fldChar w:fldCharType="separate"/>
-        </w:r>
-        <w:r>
-          <w:rPr>
-            <w:rFonts w:asciiTheme="majorBidi" w:hAnsiTheme="majorBidi" w:cstheme="majorBidi"/>
-            <w:noProof/>
-            <w:webHidden/>
-          </w:rPr>
-          <w:t>2</w:t>
-        </w:r>
-        <w:r>
-          <w:rPr>
-            <w:rFonts w:asciiTheme="majorBidi" w:hAnsiTheme="majorBidi" w:cstheme="majorBidi"/>
-            <w:noProof/>
-            <w:webHidden/>
-          </w:rPr>
-          <w:fldChar w:fldCharType="end"/>
-        </w:r>
-      </w:hyperlink>
-    </w:p>
-    <w:p>
-      <w:pPr>
-        <w:pStyle w:val="TOC1"/>
-        <w:tabs>
-          <w:tab w:val="right" w:leader="dot" w:pos="9350"/>
-        </w:tabs>
-        <w:spacing w:line="360" w:lineRule="auto"/>
-        <w:rPr>
-          <w:rFonts w:asciiTheme="majorBidi" w:eastAsiaTheme="minorEastAsia" w:hAnsiTheme="majorBidi" w:cstheme="majorBidi"/>
-          <w:noProof/>
-          <w:sz w:val="22"/>
-          <w:szCs w:val="22"/>
-        </w:rPr>
-      </w:pPr>
-      <w:hyperlink w:anchor="_Toc127888088" w:history="1">
-        <w:r>
-          <w:rPr>
-            <w:rStyle w:val="Hyperlink"/>
-            <w:rFonts w:asciiTheme="majorBidi" w:hAnsiTheme="majorBidi" w:cstheme="majorBidi"/>
-            <w:smallCaps/>
-            <w:noProof/>
-          </w:rPr>
-          <w:t>Project Scope</w:t>
-        </w:r>
-        <w:r>
-          <w:rPr>
-            <w:rFonts w:asciiTheme="majorBidi" w:hAnsiTheme="majorBidi" w:cstheme="majorBidi"/>
-            <w:noProof/>
-            <w:webHidden/>
-          </w:rPr>
-          <w:tab/>
-        </w:r>
-        <w:r>
-          <w:rPr>
-            <w:rFonts w:asciiTheme="majorBidi" w:hAnsiTheme="majorBidi" w:cstheme="majorBidi"/>
-            <w:noProof/>
-            <w:webHidden/>
-          </w:rPr>
-          <w:fldChar w:fldCharType="begin"/>
-        </w:r>
-        <w:r>
-          <w:rPr>
-            <w:rFonts w:asciiTheme="majorBidi" w:hAnsiTheme="majorBidi" w:cstheme="majorBidi"/>
-            <w:noProof/>
-            <w:webHidden/>
-          </w:rPr>
-          <w:instrText xml:space="preserve"> PAGEREF _Toc127888088 \h </w:instrText>
-        </w:r>
-        <w:r>
-          <w:rPr>
-            <w:rFonts w:asciiTheme="majorBidi" w:hAnsiTheme="majorBidi" w:cstheme="majorBidi"/>
-            <w:noProof/>
-            <w:webHidden/>
-          </w:rPr>
-        </w:r>
-        <w:r>
-          <w:rPr>
-            <w:rFonts w:asciiTheme="majorBidi" w:hAnsiTheme="majorBidi" w:cstheme="majorBidi"/>
-            <w:noProof/>
-            <w:webHidden/>
-          </w:rPr>
-          <w:fldChar w:fldCharType="separate"/>
-        </w:r>
-        <w:r>
-          <w:rPr>
-            <w:rFonts w:asciiTheme="majorBidi" w:hAnsiTheme="majorBidi" w:cstheme="majorBidi"/>
-            <w:noProof/>
-            <w:webHidden/>
-          </w:rPr>
-          <w:t>2</w:t>
-        </w:r>
-        <w:r>
-          <w:rPr>
-            <w:rFonts w:asciiTheme="majorBidi" w:hAnsiTheme="majorBidi" w:cstheme="majorBidi"/>
-            <w:noProof/>
-            <w:webHidden/>
-          </w:rPr>
-          <w:fldChar w:fldCharType="end"/>
-        </w:r>
-      </w:hyperlink>
-    </w:p>
-    <w:p>
-      <w:pPr>
-        <w:pStyle w:val="TOC1"/>
-        <w:tabs>
-          <w:tab w:val="right" w:leader="dot" w:pos="9350"/>
-        </w:tabs>
-        <w:spacing w:line="360" w:lineRule="auto"/>
-        <w:rPr>
-          <w:rFonts w:asciiTheme="majorBidi" w:eastAsiaTheme="minorEastAsia" w:hAnsiTheme="majorBidi" w:cstheme="majorBidi"/>
-          <w:noProof/>
-          <w:sz w:val="22"/>
-          <w:szCs w:val="22"/>
-        </w:rPr>
-      </w:pPr>
-      <w:hyperlink w:anchor="_Toc127888089" w:history="1">
-        <w:r>
-          <w:rPr>
-            <w:rStyle w:val="Hyperlink"/>
-            <w:rFonts w:asciiTheme="majorBidi" w:hAnsiTheme="majorBidi" w:cstheme="majorBidi"/>
-            <w:smallCaps/>
-            <w:noProof/>
-          </w:rPr>
-          <w:t>Milestone List</w:t>
-        </w:r>
-        <w:r>
-          <w:rPr>
-            <w:rFonts w:asciiTheme="majorBidi" w:hAnsiTheme="majorBidi" w:cstheme="majorBidi"/>
-            <w:noProof/>
-            <w:webHidden/>
-          </w:rPr>
-          <w:tab/>
-        </w:r>
-        <w:r>
-          <w:rPr>
-            <w:rFonts w:asciiTheme="majorBidi" w:hAnsiTheme="majorBidi" w:cstheme="majorBidi"/>
-            <w:noProof/>
-            <w:webHidden/>
-          </w:rPr>
-          <w:fldChar w:fldCharType="begin"/>
-        </w:r>
-        <w:r>
-          <w:rPr>
-            <w:rFonts w:asciiTheme="majorBidi" w:hAnsiTheme="majorBidi" w:cstheme="majorBidi"/>
-            <w:noProof/>
-            <w:webHidden/>
-          </w:rPr>
-          <w:instrText xml:space="preserve"> PAGEREF _Toc127888089 \h </w:instrText>
-        </w:r>
-        <w:r>
-          <w:rPr>
-            <w:rFonts w:asciiTheme="majorBidi" w:hAnsiTheme="majorBidi" w:cstheme="majorBidi"/>
-            <w:noProof/>
-            <w:webHidden/>
-          </w:rPr>
-        </w:r>
-        <w:r>
-          <w:rPr>
-            <w:rFonts w:asciiTheme="majorBidi" w:hAnsiTheme="majorBidi" w:cstheme="majorBidi"/>
-            <w:noProof/>
-            <w:webHidden/>
-          </w:rPr>
-          <w:fldChar w:fldCharType="separate"/>
-        </w:r>
-        <w:r>
-          <w:rPr>
-            <w:rFonts w:asciiTheme="majorBidi" w:hAnsiTheme="majorBidi" w:cstheme="majorBidi"/>
-            <w:noProof/>
-            <w:webHidden/>
-          </w:rPr>
-          <w:t>3</w:t>
-        </w:r>
-        <w:r>
-          <w:rPr>
-            <w:rFonts w:asciiTheme="majorBidi" w:hAnsiTheme="majorBidi" w:cstheme="majorBidi"/>
-            <w:noProof/>
-            <w:webHidden/>
-          </w:rPr>
-          <w:fldChar w:fldCharType="end"/>
-        </w:r>
-      </w:hyperlink>
-    </w:p>
-    <w:p>
-      <w:pPr>
-        <w:pStyle w:val="TOC1"/>
-        <w:tabs>
-          <w:tab w:val="right" w:leader="dot" w:pos="9350"/>
-        </w:tabs>
-        <w:spacing w:line="360" w:lineRule="auto"/>
-        <w:rPr>
-          <w:rFonts w:asciiTheme="majorBidi" w:eastAsiaTheme="minorEastAsia" w:hAnsiTheme="majorBidi" w:cstheme="majorBidi"/>
-          <w:noProof/>
-          <w:sz w:val="22"/>
-          <w:szCs w:val="22"/>
-        </w:rPr>
-      </w:pPr>
-      <w:hyperlink w:anchor="_Toc127888090" w:history="1">
-        <w:r>
-          <w:rPr>
-            <w:rStyle w:val="Hyperlink"/>
-            <w:rFonts w:asciiTheme="majorBidi" w:hAnsiTheme="majorBidi" w:cstheme="majorBidi"/>
-            <w:smallCaps/>
-            <w:noProof/>
-          </w:rPr>
-          <w:t>Schedule Baseline and Work Breakdown Structure</w:t>
-        </w:r>
-        <w:r>
-          <w:rPr>
-            <w:rFonts w:asciiTheme="majorBidi" w:hAnsiTheme="majorBidi" w:cstheme="majorBidi"/>
-            <w:noProof/>
-            <w:webHidden/>
-          </w:rPr>
-          <w:tab/>
-        </w:r>
-        <w:r>
-          <w:rPr>
-            <w:rFonts w:asciiTheme="majorBidi" w:hAnsiTheme="majorBidi" w:cstheme="majorBidi"/>
-            <w:noProof/>
-            <w:webHidden/>
-          </w:rPr>
-          <w:fldChar w:fldCharType="begin"/>
-        </w:r>
-        <w:r>
-          <w:rPr>
-            <w:rFonts w:asciiTheme="majorBidi" w:hAnsiTheme="majorBidi" w:cstheme="majorBidi"/>
-            <w:noProof/>
-            <w:webHidden/>
-          </w:rPr>
-          <w:instrText xml:space="preserve"> PAGEREF _Toc127888090 \h </w:instrText>
-        </w:r>
-        <w:r>
-          <w:rPr>
-            <w:rFonts w:asciiTheme="majorBidi" w:hAnsiTheme="majorBidi" w:cstheme="majorBidi"/>
-            <w:noProof/>
-            <w:webHidden/>
-          </w:rPr>
-        </w:r>
-        <w:r>
-          <w:rPr>
-            <w:rFonts w:asciiTheme="majorBidi" w:hAnsiTheme="majorBidi" w:cstheme="majorBidi"/>
-            <w:noProof/>
-            <w:webHidden/>
-          </w:rPr>
-          <w:fldChar w:fldCharType="separate"/>
-        </w:r>
-        <w:r>
-          <w:rPr>
-            <w:rFonts w:asciiTheme="majorBidi" w:hAnsiTheme="majorBidi" w:cstheme="majorBidi"/>
-            <w:noProof/>
-            <w:webHidden/>
-          </w:rPr>
-          <w:t>3</w:t>
-        </w:r>
-        <w:r>
-          <w:rPr>
-            <w:rFonts w:asciiTheme="majorBidi" w:hAnsiTheme="majorBidi" w:cstheme="majorBidi"/>
-            <w:noProof/>
-            <w:webHidden/>
-          </w:rPr>
-          <w:fldChar w:fldCharType="end"/>
-        </w:r>
-      </w:hyperlink>
-    </w:p>
-    <w:p>
-      <w:pPr>
-        <w:pStyle w:val="TOC1"/>
-        <w:tabs>
-          <w:tab w:val="right" w:leader="dot" w:pos="9350"/>
-        </w:tabs>
-        <w:spacing w:line="360" w:lineRule="auto"/>
-        <w:rPr>
-          <w:rFonts w:asciiTheme="majorBidi" w:eastAsiaTheme="minorEastAsia" w:hAnsiTheme="majorBidi" w:cstheme="majorBidi"/>
-          <w:noProof/>
-          <w:sz w:val="22"/>
-          <w:szCs w:val="22"/>
-        </w:rPr>
-      </w:pPr>
-      <w:hyperlink w:anchor="_Toc127888091" w:history="1">
-        <w:r>
-          <w:rPr>
-            <w:rStyle w:val="Hyperlink"/>
-            <w:rFonts w:asciiTheme="majorBidi" w:hAnsiTheme="majorBidi" w:cstheme="majorBidi"/>
-            <w:smallCaps/>
-            <w:noProof/>
-          </w:rPr>
-          <w:t>Change Management Plan</w:t>
-        </w:r>
-        <w:r>
-          <w:rPr>
-            <w:rFonts w:asciiTheme="majorBidi" w:hAnsiTheme="majorBidi" w:cstheme="majorBidi"/>
-            <w:noProof/>
-            <w:webHidden/>
-          </w:rPr>
-          <w:tab/>
-        </w:r>
-        <w:r>
-          <w:rPr>
-            <w:rFonts w:asciiTheme="majorBidi" w:hAnsiTheme="majorBidi" w:cstheme="majorBidi"/>
-            <w:noProof/>
-            <w:webHidden/>
-          </w:rPr>
-          <w:fldChar w:fldCharType="begin"/>
-        </w:r>
-        <w:r>
-          <w:rPr>
-            <w:rFonts w:asciiTheme="majorBidi" w:hAnsiTheme="majorBidi" w:cstheme="majorBidi"/>
-            <w:noProof/>
-            <w:webHidden/>
-          </w:rPr>
-          <w:instrText xml:space="preserve"> PAGEREF _Toc127888091 \h </w:instrText>
-        </w:r>
-        <w:r>
-          <w:rPr>
-            <w:rFonts w:asciiTheme="majorBidi" w:hAnsiTheme="majorBidi" w:cstheme="majorBidi"/>
-            <w:noProof/>
-            <w:webHidden/>
-          </w:rPr>
-        </w:r>
-        <w:r>
-          <w:rPr>
-            <w:rFonts w:asciiTheme="majorBidi" w:hAnsiTheme="majorBidi" w:cstheme="majorBidi"/>
-            <w:noProof/>
-            <w:webHidden/>
-          </w:rPr>
-          <w:fldChar w:fldCharType="separate"/>
-        </w:r>
-        <w:r>
-          <w:rPr>
-            <w:rFonts w:asciiTheme="majorBidi" w:hAnsiTheme="majorBidi" w:cstheme="majorBidi"/>
-            <w:noProof/>
-            <w:webHidden/>
-          </w:rPr>
-          <w:t>4</w:t>
-        </w:r>
-        <w:r>
-          <w:rPr>
-            <w:rFonts w:asciiTheme="majorBidi" w:hAnsiTheme="majorBidi" w:cstheme="majorBidi"/>
-            <w:noProof/>
-            <w:webHidden/>
-          </w:rPr>
-          <w:fldChar w:fldCharType="end"/>
-        </w:r>
-      </w:hyperlink>
-    </w:p>
-    <w:p>
-      <w:pPr>
-        <w:pStyle w:val="TOC1"/>
-        <w:tabs>
-          <w:tab w:val="right" w:leader="dot" w:pos="9350"/>
-        </w:tabs>
-        <w:spacing w:line="360" w:lineRule="auto"/>
-        <w:rPr>
-          <w:rFonts w:asciiTheme="majorBidi" w:eastAsiaTheme="minorEastAsia" w:hAnsiTheme="majorBidi" w:cstheme="majorBidi"/>
-          <w:noProof/>
-          <w:sz w:val="22"/>
-          <w:szCs w:val="22"/>
-        </w:rPr>
-      </w:pPr>
-      <w:hyperlink w:anchor="_Toc127888092" w:history="1">
-        <w:r>
-          <w:rPr>
-            <w:rStyle w:val="Hyperlink"/>
-            <w:rFonts w:asciiTheme="majorBidi" w:hAnsiTheme="majorBidi" w:cstheme="majorBidi"/>
-            <w:smallCaps/>
-            <w:noProof/>
-          </w:rPr>
-          <w:t>Communications Management Plan</w:t>
-        </w:r>
-        <w:r>
-          <w:rPr>
-            <w:rFonts w:asciiTheme="majorBidi" w:hAnsiTheme="majorBidi" w:cstheme="majorBidi"/>
-            <w:noProof/>
-            <w:webHidden/>
-          </w:rPr>
-          <w:tab/>
-        </w:r>
-        <w:r>
-          <w:rPr>
-            <w:rFonts w:asciiTheme="majorBidi" w:hAnsiTheme="majorBidi" w:cstheme="majorBidi"/>
-            <w:noProof/>
-            <w:webHidden/>
-          </w:rPr>
-          <w:fldChar w:fldCharType="begin"/>
-        </w:r>
-        <w:r>
-          <w:rPr>
-            <w:rFonts w:asciiTheme="majorBidi" w:hAnsiTheme="majorBidi" w:cstheme="majorBidi"/>
-            <w:noProof/>
-            <w:webHidden/>
-          </w:rPr>
-          <w:instrText xml:space="preserve"> PAGEREF _Toc127888092 \h </w:instrText>
-        </w:r>
-        <w:r>
-          <w:rPr>
-            <w:rFonts w:asciiTheme="majorBidi" w:hAnsiTheme="majorBidi" w:cstheme="majorBidi"/>
-            <w:noProof/>
-            <w:webHidden/>
-          </w:rPr>
-        </w:r>
-        <w:r>
-          <w:rPr>
-            <w:rFonts w:asciiTheme="majorBidi" w:hAnsiTheme="majorBidi" w:cstheme="majorBidi"/>
-            <w:noProof/>
-            <w:webHidden/>
-          </w:rPr>
-          <w:fldChar w:fldCharType="separate"/>
-        </w:r>
-        <w:r>
-          <w:rPr>
-            <w:rFonts w:asciiTheme="majorBidi" w:hAnsiTheme="majorBidi" w:cstheme="majorBidi"/>
-            <w:noProof/>
-            <w:webHidden/>
-          </w:rPr>
-          <w:t>4</w:t>
-        </w:r>
-        <w:r>
-          <w:rPr>
-            <w:rFonts w:asciiTheme="majorBidi" w:hAnsiTheme="majorBidi" w:cstheme="majorBidi"/>
-            <w:noProof/>
-            <w:webHidden/>
-          </w:rPr>
-          <w:fldChar w:fldCharType="end"/>
-        </w:r>
-      </w:hyperlink>
-    </w:p>
-    <w:p>
-      <w:pPr>
-        <w:pStyle w:val="TOC1"/>
-        <w:tabs>
-          <w:tab w:val="right" w:leader="dot" w:pos="9350"/>
-        </w:tabs>
-        <w:spacing w:line="360" w:lineRule="auto"/>
-        <w:rPr>
-          <w:rFonts w:asciiTheme="majorBidi" w:eastAsiaTheme="minorEastAsia" w:hAnsiTheme="majorBidi" w:cstheme="majorBidi"/>
-          <w:noProof/>
-          <w:sz w:val="22"/>
-          <w:szCs w:val="22"/>
-        </w:rPr>
-      </w:pPr>
-      <w:hyperlink w:anchor="_Toc127888093" w:history="1">
-        <w:r>
-          <w:rPr>
-            <w:rStyle w:val="Hyperlink"/>
-            <w:rFonts w:asciiTheme="majorBidi" w:hAnsiTheme="majorBidi" w:cstheme="majorBidi"/>
-            <w:smallCaps/>
-            <w:noProof/>
-          </w:rPr>
-          <w:t>Project Scope Management Plan</w:t>
-        </w:r>
-        <w:r>
-          <w:rPr>
-            <w:rFonts w:asciiTheme="majorBidi" w:hAnsiTheme="majorBidi" w:cstheme="majorBidi"/>
-            <w:noProof/>
-            <w:webHidden/>
-          </w:rPr>
-          <w:tab/>
-        </w:r>
-        <w:r>
-          <w:rPr>
-            <w:rFonts w:asciiTheme="majorBidi" w:hAnsiTheme="majorBidi" w:cstheme="majorBidi"/>
-            <w:noProof/>
-            <w:webHidden/>
-          </w:rPr>
-          <w:fldChar w:fldCharType="begin"/>
-        </w:r>
-        <w:r>
-          <w:rPr>
-            <w:rFonts w:asciiTheme="majorBidi" w:hAnsiTheme="majorBidi" w:cstheme="majorBidi"/>
-            <w:noProof/>
-            <w:webHidden/>
-          </w:rPr>
-          <w:instrText xml:space="preserve"> PAGEREF _Toc127888093 \h </w:instrText>
-        </w:r>
-        <w:r>
-          <w:rPr>
-            <w:rFonts w:asciiTheme="majorBidi" w:hAnsiTheme="majorBidi" w:cstheme="majorBidi"/>
-            <w:noProof/>
-            <w:webHidden/>
-          </w:rPr>
-        </w:r>
-        <w:r>
-          <w:rPr>
-            <w:rFonts w:asciiTheme="majorBidi" w:hAnsiTheme="majorBidi" w:cstheme="majorBidi"/>
-            <w:noProof/>
-            <w:webHidden/>
-          </w:rPr>
-          <w:fldChar w:fldCharType="separate"/>
-        </w:r>
-        <w:r>
-          <w:rPr>
-            <w:rFonts w:asciiTheme="majorBidi" w:hAnsiTheme="majorBidi" w:cstheme="majorBidi"/>
-            <w:noProof/>
-            <w:webHidden/>
-          </w:rPr>
-          <w:t>6</w:t>
-        </w:r>
-        <w:r>
-          <w:rPr>
-            <w:rFonts w:asciiTheme="majorBidi" w:hAnsiTheme="majorBidi" w:cstheme="majorBidi"/>
-            <w:noProof/>
-            <w:webHidden/>
-          </w:rPr>
-          <w:fldChar w:fldCharType="end"/>
-        </w:r>
-      </w:hyperlink>
-    </w:p>
-    <w:p>
-      <w:pPr>
-        <w:pStyle w:val="TOC1"/>
-        <w:tabs>
-          <w:tab w:val="right" w:leader="dot" w:pos="9350"/>
-        </w:tabs>
-        <w:spacing w:line="360" w:lineRule="auto"/>
-        <w:rPr>
-          <w:rFonts w:asciiTheme="majorBidi" w:eastAsiaTheme="minorEastAsia" w:hAnsiTheme="majorBidi" w:cstheme="majorBidi"/>
-          <w:noProof/>
-          <w:sz w:val="22"/>
-          <w:szCs w:val="22"/>
-        </w:rPr>
-      </w:pPr>
-      <w:hyperlink w:anchor="_Toc127888094" w:history="1">
-        <w:r>
-          <w:rPr>
-            <w:rStyle w:val="Hyperlink"/>
-            <w:rFonts w:asciiTheme="majorBidi" w:hAnsiTheme="majorBidi" w:cstheme="majorBidi"/>
-            <w:smallCaps/>
-            <w:noProof/>
-          </w:rPr>
-          <w:t>Schedule Management Plan</w:t>
-        </w:r>
-        <w:r>
-          <w:rPr>
-            <w:rFonts w:asciiTheme="majorBidi" w:hAnsiTheme="majorBidi" w:cstheme="majorBidi"/>
-            <w:noProof/>
-            <w:webHidden/>
-          </w:rPr>
-          <w:tab/>
-        </w:r>
-        <w:r>
-          <w:rPr>
-            <w:rFonts w:asciiTheme="majorBidi" w:hAnsiTheme="majorBidi" w:cstheme="majorBidi"/>
-            <w:noProof/>
-            <w:webHidden/>
-          </w:rPr>
-          <w:fldChar w:fldCharType="begin"/>
-        </w:r>
-        <w:r>
-          <w:rPr>
-            <w:rFonts w:asciiTheme="majorBidi" w:hAnsiTheme="majorBidi" w:cstheme="majorBidi"/>
-            <w:noProof/>
-            <w:webHidden/>
-          </w:rPr>
-          <w:instrText xml:space="preserve"> PAGEREF _Toc127888094 \h </w:instrText>
-        </w:r>
-        <w:r>
-          <w:rPr>
-            <w:rFonts w:asciiTheme="majorBidi" w:hAnsiTheme="majorBidi" w:cstheme="majorBidi"/>
-            <w:noProof/>
-            <w:webHidden/>
-          </w:rPr>
-        </w:r>
-        <w:r>
-          <w:rPr>
-            <w:rFonts w:asciiTheme="majorBidi" w:hAnsiTheme="majorBidi" w:cstheme="majorBidi"/>
-            <w:noProof/>
-            <w:webHidden/>
-          </w:rPr>
-          <w:fldChar w:fldCharType="separate"/>
-        </w:r>
-        <w:r>
-          <w:rPr>
-            <w:rFonts w:asciiTheme="majorBidi" w:hAnsiTheme="majorBidi" w:cstheme="majorBidi"/>
-            <w:noProof/>
-            <w:webHidden/>
-          </w:rPr>
-          <w:t>7</w:t>
-        </w:r>
-        <w:r>
-          <w:rPr>
-            <w:rFonts w:asciiTheme="majorBidi" w:hAnsiTheme="majorBidi" w:cstheme="majorBidi"/>
-            <w:noProof/>
-            <w:webHidden/>
-          </w:rPr>
-          <w:fldChar w:fldCharType="end"/>
-        </w:r>
-      </w:hyperlink>
-    </w:p>
-    <w:p>
-      <w:pPr>
-        <w:pStyle w:val="TOC1"/>
-        <w:tabs>
-          <w:tab w:val="right" w:leader="dot" w:pos="9350"/>
-        </w:tabs>
-        <w:spacing w:line="360" w:lineRule="auto"/>
-        <w:rPr>
-          <w:rFonts w:asciiTheme="majorBidi" w:eastAsiaTheme="minorEastAsia" w:hAnsiTheme="majorBidi" w:cstheme="majorBidi"/>
-          <w:noProof/>
-          <w:sz w:val="22"/>
-          <w:szCs w:val="22"/>
-        </w:rPr>
-      </w:pPr>
-      <w:hyperlink w:anchor="_Toc127888095" w:history="1">
-        <w:r>
-          <w:rPr>
-            <w:rStyle w:val="Hyperlink"/>
-            <w:rFonts w:asciiTheme="majorBidi" w:hAnsiTheme="majorBidi" w:cstheme="majorBidi"/>
-            <w:smallCaps/>
-            <w:noProof/>
-          </w:rPr>
-          <w:t>Quality Management Plan</w:t>
-        </w:r>
-        <w:r>
-          <w:rPr>
-            <w:rFonts w:asciiTheme="majorBidi" w:hAnsiTheme="majorBidi" w:cstheme="majorBidi"/>
-            <w:noProof/>
-            <w:webHidden/>
-          </w:rPr>
-          <w:tab/>
-        </w:r>
-        <w:r>
-          <w:rPr>
-            <w:rFonts w:asciiTheme="majorBidi" w:hAnsiTheme="majorBidi" w:cstheme="majorBidi"/>
-            <w:noProof/>
-            <w:webHidden/>
-          </w:rPr>
-          <w:fldChar w:fldCharType="begin"/>
-        </w:r>
-        <w:r>
-          <w:rPr>
-            <w:rFonts w:asciiTheme="majorBidi" w:hAnsiTheme="majorBidi" w:cstheme="majorBidi"/>
-            <w:noProof/>
-            <w:webHidden/>
-          </w:rPr>
-          <w:instrText xml:space="preserve"> PAGEREF _Toc127888095 \h </w:instrText>
-        </w:r>
-        <w:r>
-          <w:rPr>
-            <w:rFonts w:asciiTheme="majorBidi" w:hAnsiTheme="majorBidi" w:cstheme="majorBidi"/>
-            <w:noProof/>
-            <w:webHidden/>
-          </w:rPr>
-        </w:r>
-        <w:r>
-          <w:rPr>
-            <w:rFonts w:asciiTheme="majorBidi" w:hAnsiTheme="majorBidi" w:cstheme="majorBidi"/>
-            <w:noProof/>
-            <w:webHidden/>
-          </w:rPr>
-          <w:fldChar w:fldCharType="separate"/>
-        </w:r>
-        <w:r>
-          <w:rPr>
-            <w:rFonts w:asciiTheme="majorBidi" w:hAnsiTheme="majorBidi" w:cstheme="majorBidi"/>
-            <w:noProof/>
-            <w:webHidden/>
-          </w:rPr>
-          <w:t>8</w:t>
-        </w:r>
-        <w:r>
-          <w:rPr>
-            <w:rFonts w:asciiTheme="majorBidi" w:hAnsiTheme="majorBidi" w:cstheme="majorBidi"/>
-            <w:noProof/>
-            <w:webHidden/>
-          </w:rPr>
-          <w:fldChar w:fldCharType="end"/>
-        </w:r>
-      </w:hyperlink>
-    </w:p>
-    <w:p>
-      <w:pPr>
-        <w:pStyle w:val="TOC1"/>
-        <w:tabs>
-          <w:tab w:val="right" w:leader="dot" w:pos="9350"/>
-        </w:tabs>
-        <w:spacing w:line="360" w:lineRule="auto"/>
-        <w:rPr>
-          <w:rFonts w:asciiTheme="majorBidi" w:eastAsiaTheme="minorEastAsia" w:hAnsiTheme="majorBidi" w:cstheme="majorBidi"/>
-          <w:noProof/>
-          <w:sz w:val="22"/>
-          <w:szCs w:val="22"/>
-        </w:rPr>
-      </w:pPr>
-      <w:hyperlink w:anchor="_Toc127888096" w:history="1">
-        <w:r>
-          <w:rPr>
-            <w:rStyle w:val="Hyperlink"/>
-            <w:rFonts w:asciiTheme="majorBidi" w:hAnsiTheme="majorBidi" w:cstheme="majorBidi"/>
-            <w:smallCaps/>
-            <w:noProof/>
-          </w:rPr>
-          <w:t>Risk Management Plan</w:t>
-        </w:r>
-        <w:r>
-          <w:rPr>
-            <w:rFonts w:asciiTheme="majorBidi" w:hAnsiTheme="majorBidi" w:cstheme="majorBidi"/>
-            <w:noProof/>
-            <w:webHidden/>
-          </w:rPr>
-          <w:tab/>
-        </w:r>
-        <w:r>
-          <w:rPr>
-            <w:rFonts w:asciiTheme="majorBidi" w:hAnsiTheme="majorBidi" w:cstheme="majorBidi"/>
-            <w:noProof/>
-            <w:webHidden/>
-          </w:rPr>
-          <w:fldChar w:fldCharType="begin"/>
-        </w:r>
-        <w:r>
-          <w:rPr>
-            <w:rFonts w:asciiTheme="majorBidi" w:hAnsiTheme="majorBidi" w:cstheme="majorBidi"/>
-            <w:noProof/>
-            <w:webHidden/>
-          </w:rPr>
-          <w:instrText xml:space="preserve"> PAGEREF _Toc127888096 \h </w:instrText>
-        </w:r>
-        <w:r>
-          <w:rPr>
-            <w:rFonts w:asciiTheme="majorBidi" w:hAnsiTheme="majorBidi" w:cstheme="majorBidi"/>
-            <w:noProof/>
-            <w:webHidden/>
-          </w:rPr>
-        </w:r>
-        <w:r>
-          <w:rPr>
-            <w:rFonts w:asciiTheme="majorBidi" w:hAnsiTheme="majorBidi" w:cstheme="majorBidi"/>
-            <w:noProof/>
-            <w:webHidden/>
-          </w:rPr>
-          <w:fldChar w:fldCharType="separate"/>
-        </w:r>
-        <w:r>
-          <w:rPr>
-            <w:rFonts w:asciiTheme="majorBidi" w:hAnsiTheme="majorBidi" w:cstheme="majorBidi"/>
-            <w:noProof/>
-            <w:webHidden/>
-          </w:rPr>
-          <w:t>8</w:t>
-        </w:r>
-        <w:r>
-          <w:rPr>
-            <w:rFonts w:asciiTheme="majorBidi" w:hAnsiTheme="majorBidi" w:cstheme="majorBidi"/>
-            <w:noProof/>
-            <w:webHidden/>
-          </w:rPr>
-          <w:fldChar w:fldCharType="end"/>
-        </w:r>
-      </w:hyperlink>
-    </w:p>
-    <w:p>
-      <w:pPr>
-        <w:pStyle w:val="TOC1"/>
-        <w:tabs>
-          <w:tab w:val="right" w:leader="dot" w:pos="9350"/>
-        </w:tabs>
-        <w:spacing w:line="360" w:lineRule="auto"/>
-        <w:rPr>
-          <w:rFonts w:asciiTheme="majorBidi" w:eastAsiaTheme="minorEastAsia" w:hAnsiTheme="majorBidi" w:cstheme="majorBidi"/>
-          <w:noProof/>
-          <w:sz w:val="22"/>
-          <w:szCs w:val="22"/>
-        </w:rPr>
-      </w:pPr>
-      <w:hyperlink w:anchor="_Toc127888097" w:history="1">
-        <w:r>
-          <w:rPr>
-            <w:rStyle w:val="Hyperlink"/>
-            <w:rFonts w:asciiTheme="majorBidi" w:hAnsiTheme="majorBidi" w:cstheme="majorBidi"/>
-            <w:smallCaps/>
-            <w:noProof/>
-          </w:rPr>
-          <w:t>Staffing Management Plan</w:t>
-        </w:r>
-        <w:r>
-          <w:rPr>
-            <w:rFonts w:asciiTheme="majorBidi" w:hAnsiTheme="majorBidi" w:cstheme="majorBidi"/>
-            <w:noProof/>
-            <w:webHidden/>
-          </w:rPr>
-          <w:tab/>
-        </w:r>
-        <w:r>
-          <w:rPr>
-            <w:rFonts w:asciiTheme="majorBidi" w:hAnsiTheme="majorBidi" w:cstheme="majorBidi"/>
-            <w:noProof/>
-            <w:webHidden/>
-          </w:rPr>
-          <w:fldChar w:fldCharType="begin"/>
-        </w:r>
-        <w:r>
-          <w:rPr>
-            <w:rFonts w:asciiTheme="majorBidi" w:hAnsiTheme="majorBidi" w:cstheme="majorBidi"/>
-            <w:noProof/>
-            <w:webHidden/>
-          </w:rPr>
-          <w:instrText xml:space="preserve"> PAGEREF _Toc127888097 \h </w:instrText>
-        </w:r>
-        <w:r>
-          <w:rPr>
-            <w:rFonts w:asciiTheme="majorBidi" w:hAnsiTheme="majorBidi" w:cstheme="majorBidi"/>
-            <w:noProof/>
-            <w:webHidden/>
-          </w:rPr>
-        </w:r>
-        <w:r>
-          <w:rPr>
-            <w:rFonts w:asciiTheme="majorBidi" w:hAnsiTheme="majorBidi" w:cstheme="majorBidi"/>
-            <w:noProof/>
-            <w:webHidden/>
-          </w:rPr>
-          <w:fldChar w:fldCharType="separate"/>
-        </w:r>
-        <w:r>
-          <w:rPr>
-            <w:rFonts w:asciiTheme="majorBidi" w:hAnsiTheme="majorBidi" w:cstheme="majorBidi"/>
-            <w:noProof/>
-            <w:webHidden/>
-          </w:rPr>
-          <w:t>9</w:t>
-        </w:r>
-        <w:r>
-          <w:rPr>
-            <w:rFonts w:asciiTheme="majorBidi" w:hAnsiTheme="majorBidi" w:cstheme="majorBidi"/>
-            <w:noProof/>
-            <w:webHidden/>
-          </w:rPr>
-          <w:fldChar w:fldCharType="end"/>
-        </w:r>
-      </w:hyperlink>
-    </w:p>
-    <w:p>
-      <w:pPr>
-        <w:pStyle w:val="TOC1"/>
-        <w:tabs>
-          <w:tab w:val="right" w:leader="dot" w:pos="9350"/>
-        </w:tabs>
-        <w:spacing w:line="360" w:lineRule="auto"/>
-        <w:rPr>
-          <w:rFonts w:asciiTheme="majorBidi" w:eastAsiaTheme="minorEastAsia" w:hAnsiTheme="majorBidi" w:cstheme="majorBidi"/>
-          <w:noProof/>
-          <w:sz w:val="22"/>
-          <w:szCs w:val="22"/>
-        </w:rPr>
-      </w:pPr>
-      <w:hyperlink w:anchor="_Toc127888098" w:history="1">
-        <w:r>
-          <w:rPr>
-            <w:rStyle w:val="Hyperlink"/>
-            <w:rFonts w:asciiTheme="majorBidi" w:hAnsiTheme="majorBidi" w:cstheme="majorBidi"/>
-            <w:smallCaps/>
-            <w:noProof/>
-          </w:rPr>
-          <w:t>Resource Calendar</w:t>
-        </w:r>
-        <w:r>
-          <w:rPr>
-            <w:rFonts w:asciiTheme="majorBidi" w:hAnsiTheme="majorBidi" w:cstheme="majorBidi"/>
-            <w:noProof/>
-            <w:webHidden/>
-          </w:rPr>
-          <w:tab/>
-        </w:r>
-        <w:r>
-          <w:rPr>
-            <w:rFonts w:asciiTheme="majorBidi" w:hAnsiTheme="majorBidi" w:cstheme="majorBidi"/>
-            <w:noProof/>
-            <w:webHidden/>
-          </w:rPr>
-          <w:fldChar w:fldCharType="begin"/>
-        </w:r>
-        <w:r>
-          <w:rPr>
-            <w:rFonts w:asciiTheme="majorBidi" w:hAnsiTheme="majorBidi" w:cstheme="majorBidi"/>
-            <w:noProof/>
-            <w:webHidden/>
-          </w:rPr>
-          <w:instrText xml:space="preserve"> PAGEREF _Toc127888098 \h </w:instrText>
-        </w:r>
-        <w:r>
-          <w:rPr>
-            <w:rFonts w:asciiTheme="majorBidi" w:hAnsiTheme="majorBidi" w:cstheme="majorBidi"/>
-            <w:noProof/>
-            <w:webHidden/>
-          </w:rPr>
-        </w:r>
-        <w:r>
-          <w:rPr>
-            <w:rFonts w:asciiTheme="majorBidi" w:hAnsiTheme="majorBidi" w:cstheme="majorBidi"/>
-            <w:noProof/>
-            <w:webHidden/>
-          </w:rPr>
-          <w:fldChar w:fldCharType="separate"/>
-        </w:r>
-        <w:r>
-          <w:rPr>
-            <w:rFonts w:asciiTheme="majorBidi" w:hAnsiTheme="majorBidi" w:cstheme="majorBidi"/>
-            <w:noProof/>
-            <w:webHidden/>
-          </w:rPr>
-          <w:t>11</w:t>
-        </w:r>
-        <w:r>
-          <w:rPr>
-            <w:rFonts w:asciiTheme="majorBidi" w:hAnsiTheme="majorBidi" w:cstheme="majorBidi"/>
-            <w:noProof/>
-            <w:webHidden/>
-          </w:rPr>
-          <w:fldChar w:fldCharType="end"/>
-        </w:r>
-      </w:hyperlink>
-    </w:p>
-    <w:p>
-      <w:pPr>
-        <w:pStyle w:val="TOC1"/>
-        <w:tabs>
-          <w:tab w:val="right" w:leader="dot" w:pos="9350"/>
-        </w:tabs>
-        <w:spacing w:line="360" w:lineRule="auto"/>
-        <w:rPr>
-          <w:rFonts w:asciiTheme="majorBidi" w:eastAsiaTheme="minorEastAsia" w:hAnsiTheme="majorBidi" w:cstheme="majorBidi"/>
-          <w:noProof/>
-          <w:sz w:val="22"/>
-          <w:szCs w:val="22"/>
-        </w:rPr>
-      </w:pPr>
-      <w:hyperlink w:anchor="_Toc127888099" w:history="1">
-        <w:r>
-          <w:rPr>
-            <w:rStyle w:val="Hyperlink"/>
-            <w:rFonts w:asciiTheme="majorBidi" w:hAnsiTheme="majorBidi" w:cstheme="majorBidi"/>
-            <w:smallCaps/>
-            <w:noProof/>
-          </w:rPr>
-          <w:t>Appendix A: WBS</w:t>
-        </w:r>
-        <w:r>
-          <w:rPr>
-            <w:rFonts w:asciiTheme="majorBidi" w:hAnsiTheme="majorBidi" w:cstheme="majorBidi"/>
-            <w:noProof/>
-            <w:webHidden/>
-          </w:rPr>
-          <w:tab/>
-        </w:r>
-        <w:r>
-          <w:rPr>
-            <w:rFonts w:asciiTheme="majorBidi" w:hAnsiTheme="majorBidi" w:cstheme="majorBidi"/>
-            <w:noProof/>
-            <w:webHidden/>
-          </w:rPr>
-          <w:fldChar w:fldCharType="begin"/>
-        </w:r>
-        <w:r>
-          <w:rPr>
-            <w:rFonts w:asciiTheme="majorBidi" w:hAnsiTheme="majorBidi" w:cstheme="majorBidi"/>
-            <w:noProof/>
-            <w:webHidden/>
-          </w:rPr>
-          <w:instrText xml:space="preserve"> PAGEREF _Toc127888099 \h </w:instrText>
-        </w:r>
-        <w:r>
-          <w:rPr>
-            <w:rFonts w:asciiTheme="majorBidi" w:hAnsiTheme="majorBidi" w:cstheme="majorBidi"/>
-            <w:noProof/>
-            <w:webHidden/>
-          </w:rPr>
-        </w:r>
-        <w:r>
-          <w:rPr>
-            <w:rFonts w:asciiTheme="majorBidi" w:hAnsiTheme="majorBidi" w:cstheme="majorBidi"/>
-            <w:noProof/>
-            <w:webHidden/>
-          </w:rPr>
-          <w:fldChar w:fldCharType="separate"/>
-        </w:r>
-        <w:r>
-          <w:rPr>
-            <w:rFonts w:asciiTheme="majorBidi" w:hAnsiTheme="majorBidi" w:cstheme="majorBidi"/>
-            <w:noProof/>
-            <w:webHidden/>
-          </w:rPr>
-          <w:t>11</w:t>
-        </w:r>
-        <w:r>
-          <w:rPr>
-            <w:rFonts w:asciiTheme="majorBidi" w:hAnsiTheme="majorBidi" w:cstheme="majorBidi"/>
-            <w:noProof/>
-            <w:webHidden/>
-          </w:rPr>
-          <w:fldChar w:fldCharType="end"/>
-        </w:r>
-      </w:hyperlink>
-    </w:p>
-    <w:p>
-      <w:pPr>
-        <w:spacing w:line="360" w:lineRule="auto"/>
-        <w:ind w:left="720"/>
-        <w:rPr>
-          <w:rFonts w:asciiTheme="majorBidi" w:hAnsiTheme="majorBidi" w:cstheme="majorBidi"/>
-        </w:rPr>
-      </w:pPr>
-      <w:r>
-        <w:rPr>
-          <w:rFonts w:asciiTheme="majorBidi" w:hAnsiTheme="majorBidi" w:cstheme="majorBidi"/>
-        </w:rPr>
-        <w:fldChar w:fldCharType="end"/>
-      </w:r>
-    </w:p>
-    <w:p>
-      <w:pPr>
-        <w:spacing w:line="360" w:lineRule="auto"/>
-        <w:rPr>
-          <w:rFonts w:asciiTheme="majorBidi" w:hAnsiTheme="majorBidi" w:cstheme="majorBidi"/>
-        </w:rPr>
-      </w:pPr>
-    </w:p>
-    <w:p>
-      <w:pPr>
-        <w:spacing w:line="360" w:lineRule="auto"/>
-        <w:rPr>
-          <w:rFonts w:asciiTheme="majorBidi" w:hAnsiTheme="majorBidi" w:cstheme="majorBidi"/>
-        </w:rPr>
-      </w:pPr>
-    </w:p>
-    <w:p>
-      <w:pPr>
-        <w:spacing w:line="360" w:lineRule="auto"/>
-        <w:rPr>
-          <w:rFonts w:asciiTheme="majorBidi" w:hAnsiTheme="majorBidi" w:cstheme="majorBidi"/>
-        </w:rPr>
-      </w:pPr>
-    </w:p>
-    <w:p>
-      <w:pPr>
         <w:pStyle w:val="0903fh"/>
         <w:spacing w:line="276" w:lineRule="auto"/>
         <w:rPr>
@@ -2787,7 +3080,106 @@
     <w:p>
       <w:pPr>
         <w:pStyle w:val="0903fh"/>
-        <w:ind w:left="0"/>
+        <w:spacing w:line="276" w:lineRule="auto"/>
+        <w:rPr>
+          <w:rFonts w:asciiTheme="majorBidi" w:hAnsiTheme="majorBidi" w:cstheme="majorBidi"/>
+        </w:rPr>
+      </w:pPr>
+    </w:p>
+    <w:p>
+      <w:pPr>
+        <w:pStyle w:val="0903fh"/>
+        <w:spacing w:line="276" w:lineRule="auto"/>
+        <w:rPr>
+          <w:rFonts w:asciiTheme="majorBidi" w:hAnsiTheme="majorBidi" w:cstheme="majorBidi"/>
+        </w:rPr>
+      </w:pPr>
+    </w:p>
+    <w:p>
+      <w:pPr>
+        <w:pStyle w:val="0903fh"/>
+        <w:spacing w:line="276" w:lineRule="auto"/>
+        <w:rPr>
+          <w:rFonts w:asciiTheme="majorBidi" w:hAnsiTheme="majorBidi" w:cstheme="majorBidi"/>
+        </w:rPr>
+      </w:pPr>
+    </w:p>
+    <w:p>
+      <w:pPr>
+        <w:pStyle w:val="0903fh"/>
+        <w:spacing w:line="276" w:lineRule="auto"/>
+        <w:rPr>
+          <w:rFonts w:asciiTheme="majorBidi" w:hAnsiTheme="majorBidi" w:cstheme="majorBidi"/>
+        </w:rPr>
+      </w:pPr>
+    </w:p>
+    <w:p>
+      <w:pPr>
+        <w:pStyle w:val="0903fh"/>
+        <w:spacing w:line="276" w:lineRule="auto"/>
+        <w:rPr>
+          <w:rFonts w:asciiTheme="majorBidi" w:hAnsiTheme="majorBidi" w:cstheme="majorBidi"/>
+        </w:rPr>
+      </w:pPr>
+    </w:p>
+    <w:p>
+      <w:pPr>
+        <w:pStyle w:val="0903fh"/>
+        <w:spacing w:line="276" w:lineRule="auto"/>
+        <w:rPr>
+          <w:rFonts w:asciiTheme="majorBidi" w:hAnsiTheme="majorBidi" w:cstheme="majorBidi"/>
+        </w:rPr>
+      </w:pPr>
+    </w:p>
+    <w:p>
+      <w:pPr>
+        <w:pStyle w:val="0903fh"/>
+        <w:spacing w:line="276" w:lineRule="auto"/>
+        <w:rPr>
+          <w:rFonts w:asciiTheme="majorBidi" w:hAnsiTheme="majorBidi" w:cstheme="majorBidi"/>
+        </w:rPr>
+      </w:pPr>
+    </w:p>
+    <w:p>
+      <w:pPr>
+        <w:pStyle w:val="0903fh"/>
+        <w:spacing w:line="276" w:lineRule="auto"/>
+        <w:rPr>
+          <w:rFonts w:asciiTheme="majorBidi" w:hAnsiTheme="majorBidi" w:cstheme="majorBidi"/>
+        </w:rPr>
+      </w:pPr>
+    </w:p>
+    <w:p>
+      <w:pPr>
+        <w:pStyle w:val="0903fh"/>
+        <w:spacing w:line="276" w:lineRule="auto"/>
+        <w:rPr>
+          <w:rFonts w:asciiTheme="majorBidi" w:hAnsiTheme="majorBidi" w:cstheme="majorBidi"/>
+        </w:rPr>
+      </w:pPr>
+    </w:p>
+    <w:p>
+      <w:pPr>
+        <w:pStyle w:val="0903fh"/>
+        <w:spacing w:line="276" w:lineRule="auto"/>
+        <w:rPr>
+          <w:rFonts w:asciiTheme="majorBidi" w:hAnsiTheme="majorBidi" w:cstheme="majorBidi"/>
+        </w:rPr>
+      </w:pPr>
+    </w:p>
+    <w:p>
+      <w:pPr>
+        <w:pStyle w:val="0903fh"/>
+        <w:spacing w:line="276" w:lineRule="auto"/>
+        <w:rPr>
+          <w:rFonts w:asciiTheme="majorBidi" w:hAnsiTheme="majorBidi" w:cstheme="majorBidi"/>
+        </w:rPr>
+      </w:pPr>
+    </w:p>
+    <w:p>
+      <w:pPr>
+        <w:pStyle w:val="0903fh"/>
+        <w:spacing w:line="276" w:lineRule="auto"/>
         <w:rPr>
           <w:rFonts w:asciiTheme="majorBidi" w:hAnsiTheme="majorBidi" w:cstheme="majorBidi"/>
         </w:rPr>
@@ -2804,162 +3196,6 @@
     </w:p>
     <w:p>
       <w:pPr>
-        <w:pStyle w:val="Heading1"/>
-        <w:jc w:val="left"/>
-        <w:rPr>
-          <w:rFonts w:asciiTheme="majorBidi" w:hAnsiTheme="majorBidi" w:cstheme="majorBidi"/>
-          <w:smallCaps/>
-          <w:sz w:val="28"/>
-          <w:szCs w:val="28"/>
-        </w:rPr>
-      </w:pPr>
-      <w:bookmarkStart w:id="1" w:name="_Toc127888086"/>
-      <w:bookmarkStart w:id="2" w:name="_Hlk127884394"/>
-      <w:r>
-        <w:rPr>
-          <w:rFonts w:asciiTheme="majorBidi" w:hAnsiTheme="majorBidi" w:cstheme="majorBidi"/>
-          <w:smallCaps/>
-          <w:sz w:val="28"/>
-          <w:szCs w:val="28"/>
-        </w:rPr>
-        <w:t>Introduction</w:t>
-      </w:r>
-      <w:bookmarkEnd w:id="1"/>
-    </w:p>
-    <w:bookmarkEnd w:id="2"/>
-    <w:p>
-      <w:pPr>
-        <w:rPr>
-          <w:rFonts w:asciiTheme="majorBidi" w:hAnsiTheme="majorBidi" w:cstheme="majorBidi"/>
-        </w:rPr>
-      </w:pPr>
-    </w:p>
-    <w:p>
-      <w:pPr>
-        <w:rPr>
-          <w:rFonts w:asciiTheme="majorBidi" w:hAnsiTheme="majorBidi" w:cstheme="majorBidi"/>
-        </w:rPr>
-      </w:pPr>
-      <w:r>
-        <w:rPr>
-          <w:rFonts w:asciiTheme="majorBidi" w:hAnsiTheme="majorBidi" w:cstheme="majorBidi"/>
-        </w:rPr>
-        <w:t>Learning hub is a web platform that will provide tons of information so users can receive and explore knowledge in different life domain and also to be part of the community to contribute and share their knowledge</w:t>
-      </w:r>
-    </w:p>
-    <w:p>
-      <w:pPr>
-        <w:rPr>
-          <w:rFonts w:asciiTheme="majorBidi" w:hAnsiTheme="majorBidi" w:cstheme="majorBidi"/>
-        </w:rPr>
-      </w:pPr>
-    </w:p>
-    <w:p>
-      <w:pPr>
-        <w:rPr>
-          <w:rFonts w:asciiTheme="majorBidi" w:hAnsiTheme="majorBidi" w:cstheme="majorBidi"/>
-        </w:rPr>
-      </w:pPr>
-    </w:p>
-    <w:p>
-      <w:pPr>
-        <w:rPr>
-          <w:rFonts w:asciiTheme="majorBidi" w:hAnsiTheme="majorBidi" w:cstheme="majorBidi"/>
-        </w:rPr>
-      </w:pPr>
-      <w:r>
-        <w:rPr>
-          <w:rFonts w:asciiTheme="majorBidi" w:hAnsiTheme="majorBidi" w:cstheme="majorBidi"/>
-        </w:rPr>
-        <w:t xml:space="preserve">Information technology institute (ITI) has recently approved " learning hub web application" project to move forward for project initiation within the research and development (R&amp;D) group.  While " learning hub web application" is currently available, ITI believes that new technological developments will enable our team to develop a solution far superior to what is currently available.  </w:t>
-      </w:r>
-    </w:p>
-    <w:p>
-      <w:pPr>
-        <w:rPr>
-          <w:rFonts w:asciiTheme="majorBidi" w:hAnsiTheme="majorBidi" w:cstheme="majorBidi"/>
-        </w:rPr>
-      </w:pPr>
-    </w:p>
-    <w:p>
-      <w:pPr>
-        <w:pStyle w:val="0903fh"/>
-        <w:rPr>
-          <w:rFonts w:asciiTheme="majorBidi" w:hAnsiTheme="majorBidi" w:cstheme="majorBidi"/>
-        </w:rPr>
-      </w:pPr>
-    </w:p>
-    <w:p>
-      <w:pPr>
-        <w:pStyle w:val="Heading1"/>
-        <w:jc w:val="left"/>
-        <w:rPr>
-          <w:rFonts w:asciiTheme="majorBidi" w:hAnsiTheme="majorBidi" w:cstheme="majorBidi"/>
-          <w:smallCaps/>
-          <w:sz w:val="28"/>
-          <w:szCs w:val="28"/>
-        </w:rPr>
-      </w:pPr>
-      <w:bookmarkStart w:id="3" w:name="_Toc127888087"/>
-      <w:r>
-        <w:rPr>
-          <w:rFonts w:asciiTheme="majorBidi" w:hAnsiTheme="majorBidi" w:cstheme="majorBidi"/>
-          <w:smallCaps/>
-          <w:sz w:val="28"/>
-          <w:szCs w:val="28"/>
-        </w:rPr>
-        <w:t>Project Management Approach</w:t>
-      </w:r>
-      <w:bookmarkEnd w:id="3"/>
-    </w:p>
-    <w:p>
-      <w:pPr>
-        <w:rPr>
-          <w:rFonts w:asciiTheme="majorBidi" w:hAnsiTheme="majorBidi" w:cstheme="majorBidi"/>
-        </w:rPr>
-      </w:pPr>
-    </w:p>
-    <w:p>
-      <w:pPr>
-        <w:rPr>
-          <w:rFonts w:asciiTheme="majorBidi" w:hAnsiTheme="majorBidi" w:cstheme="majorBidi"/>
-        </w:rPr>
-      </w:pPr>
-      <w:r>
-        <w:rPr>
-          <w:rFonts w:asciiTheme="majorBidi" w:hAnsiTheme="majorBidi" w:cstheme="majorBidi"/>
-        </w:rPr>
-        <w:t>The Project Manager, Hasnaa Ahmed, has the overall authority and responsibility for managing and executing this project according to this Project Plan and its Subsidiary Management Plans.  The project team will consist of personnel from the coding group, quality control/assurance group, technical writing group, and testing group.  The project manager will work with all resources to perform project planning.  All project and subsidiary management plans will be reviewed and approved by the project sponsor</w:t>
-      </w:r>
-      <w:r>
-        <w:rPr>
-          <w:rFonts w:asciiTheme="majorBidi" w:hAnsiTheme="majorBidi" w:cstheme="majorBidi"/>
-        </w:rPr>
-        <w:t>.</w:t>
-      </w:r>
-    </w:p>
-    <w:p>
-      <w:pPr>
-        <w:rPr>
-          <w:rFonts w:asciiTheme="majorBidi" w:hAnsiTheme="majorBidi" w:cstheme="majorBidi"/>
-        </w:rPr>
-      </w:pPr>
-    </w:p>
-    <w:p>
-      <w:pPr>
-        <w:rPr>
-          <w:rFonts w:asciiTheme="majorBidi" w:hAnsiTheme="majorBidi" w:cstheme="majorBidi"/>
-        </w:rPr>
-      </w:pPr>
-      <w:r>
-        <w:rPr>
-          <w:rFonts w:asciiTheme="majorBidi" w:hAnsiTheme="majorBidi" w:cstheme="majorBidi"/>
-        </w:rPr>
-        <w:t xml:space="preserve">The project team will be a matrix in that team members from each organization continue to report to their organizational management throughout the duration of the project.  The project manager is responsible for communicating with organizational managers on the progress and performance of each project resource.  </w:t>
-      </w:r>
-    </w:p>
-    <w:p>
-      <w:pPr>
         <w:pStyle w:val="0903fh"/>
         <w:ind w:left="0"/>
         <w:rPr>
@@ -2970,25 +3206,155 @@
     <w:p>
       <w:pPr>
         <w:pStyle w:val="Heading1"/>
-        <w:jc w:val="left"/>
-        <w:rPr>
-          <w:rFonts w:asciiTheme="majorBidi" w:hAnsiTheme="majorBidi" w:cstheme="majorBidi"/>
-          <w:smallCaps/>
-          <w:sz w:val="28"/>
-          <w:szCs w:val="28"/>
-        </w:rPr>
-      </w:pPr>
-      <w:bookmarkStart w:id="4" w:name="_Toc127888088"/>
-      <w:r>
-        <w:rPr>
-          <w:rFonts w:asciiTheme="majorBidi" w:hAnsiTheme="majorBidi" w:cstheme="majorBidi"/>
-          <w:smallCaps/>
-          <w:sz w:val="28"/>
-          <w:szCs w:val="28"/>
-        </w:rPr>
+        <w:numPr>
+          <w:ilvl w:val="0"/>
+          <w:numId w:val="5"/>
+        </w:numPr>
+      </w:pPr>
+      <w:bookmarkStart w:id="2" w:name="_Toc128090187"/>
+      <w:bookmarkStart w:id="3" w:name="_Hlk127884394"/>
+      <w:r>
+        <w:t>Introduction</w:t>
+      </w:r>
+      <w:bookmarkEnd w:id="2"/>
+    </w:p>
+    <w:bookmarkEnd w:id="3"/>
+    <w:p>
+      <w:pPr>
+        <w:rPr>
+          <w:rFonts w:asciiTheme="majorBidi" w:hAnsiTheme="majorBidi" w:cstheme="majorBidi"/>
+        </w:rPr>
+      </w:pPr>
+    </w:p>
+    <w:p>
+      <w:pPr>
+        <w:rPr>
+          <w:rFonts w:asciiTheme="majorBidi" w:hAnsiTheme="majorBidi" w:cstheme="majorBidi"/>
+        </w:rPr>
+      </w:pPr>
+      <w:r>
+        <w:rPr>
+          <w:rFonts w:asciiTheme="majorBidi" w:hAnsiTheme="majorBidi" w:cstheme="majorBidi"/>
+        </w:rPr>
+        <w:t>Learning hub is a web platform that will provide tons of information so users can receive and explore knowledge in different life domain and also to be part of the community to contribute and share their knowledge</w:t>
+      </w:r>
+    </w:p>
+    <w:p>
+      <w:pPr>
+        <w:rPr>
+          <w:rFonts w:asciiTheme="majorBidi" w:hAnsiTheme="majorBidi" w:cstheme="majorBidi"/>
+        </w:rPr>
+      </w:pPr>
+    </w:p>
+    <w:p>
+      <w:pPr>
+        <w:rPr>
+          <w:rFonts w:asciiTheme="majorBidi" w:hAnsiTheme="majorBidi" w:cstheme="majorBidi"/>
+        </w:rPr>
+      </w:pPr>
+    </w:p>
+    <w:p>
+      <w:pPr>
+        <w:rPr>
+          <w:rFonts w:asciiTheme="majorBidi" w:hAnsiTheme="majorBidi" w:cstheme="majorBidi"/>
+        </w:rPr>
+      </w:pPr>
+      <w:r>
+        <w:rPr>
+          <w:rFonts w:asciiTheme="majorBidi" w:hAnsiTheme="majorBidi" w:cstheme="majorBidi"/>
+        </w:rPr>
+        <w:t xml:space="preserve">Information technology institute (ITI) has recently approved " learning hub web application" project to move forward for project initiation within the research and development (R&amp;D) group.  While " learning hub web application" is currently available, ITI believes that new technological developments will enable our team to develop a solution far superior to what is currently available.  </w:t>
+      </w:r>
+    </w:p>
+    <w:p>
+      <w:pPr>
+        <w:rPr>
+          <w:rFonts w:asciiTheme="majorBidi" w:hAnsiTheme="majorBidi" w:cstheme="majorBidi"/>
+        </w:rPr>
+      </w:pPr>
+    </w:p>
+    <w:p>
+      <w:pPr>
+        <w:pStyle w:val="0903fh"/>
+        <w:rPr>
+          <w:rFonts w:asciiTheme="majorBidi" w:hAnsiTheme="majorBidi" w:cstheme="majorBidi"/>
+        </w:rPr>
+      </w:pPr>
+    </w:p>
+    <w:p>
+      <w:pPr>
+        <w:pStyle w:val="Heading1"/>
+      </w:pPr>
+      <w:bookmarkStart w:id="4" w:name="_Toc128090188"/>
+      <w:r>
+        <w:t>Project Management Approach</w:t>
+      </w:r>
+      <w:bookmarkEnd w:id="4"/>
+    </w:p>
+    <w:p>
+      <w:pPr>
+        <w:rPr>
+          <w:rFonts w:asciiTheme="majorBidi" w:hAnsiTheme="majorBidi" w:cstheme="majorBidi"/>
+        </w:rPr>
+      </w:pPr>
+    </w:p>
+    <w:p>
+      <w:pPr>
+        <w:rPr>
+          <w:rFonts w:asciiTheme="majorBidi" w:hAnsiTheme="majorBidi" w:cstheme="majorBidi"/>
+        </w:rPr>
+      </w:pPr>
+      <w:r>
+        <w:rPr>
+          <w:rFonts w:asciiTheme="majorBidi" w:hAnsiTheme="majorBidi" w:cstheme="majorBidi"/>
+        </w:rPr>
+        <w:t>The Project Manager, Hasnaa Ahmed, has the overall authority and responsibility for managing and executing this project according to this Project Plan and its Subsidiary Management Plans.  The project team will consist of personnel from the coding group, quality control/assurance group, technical writing group, and testing group.  The project manager will work with all resources to perform project planning.  All project and subsidiary management plans will be reviewed and approved by the project sponsor</w:t>
+      </w:r>
+      <w:r>
+        <w:rPr>
+          <w:rFonts w:asciiTheme="majorBidi" w:hAnsiTheme="majorBidi" w:cstheme="majorBidi"/>
+        </w:rPr>
+        <w:t>.</w:t>
+      </w:r>
+    </w:p>
+    <w:p>
+      <w:pPr>
+        <w:rPr>
+          <w:rFonts w:asciiTheme="majorBidi" w:hAnsiTheme="majorBidi" w:cstheme="majorBidi"/>
+        </w:rPr>
+      </w:pPr>
+    </w:p>
+    <w:p>
+      <w:pPr>
+        <w:rPr>
+          <w:rFonts w:asciiTheme="majorBidi" w:hAnsiTheme="majorBidi" w:cstheme="majorBidi"/>
+        </w:rPr>
+      </w:pPr>
+      <w:r>
+        <w:rPr>
+          <w:rFonts w:asciiTheme="majorBidi" w:hAnsiTheme="majorBidi" w:cstheme="majorBidi"/>
+        </w:rPr>
+        <w:t xml:space="preserve">The project team will be a matrix in that team members from each organization continue to report to their organizational management throughout the duration of the project.  The project manager is responsible for communicating with organizational managers on the progress and performance of each project resource.  </w:t>
+      </w:r>
+    </w:p>
+    <w:p>
+      <w:pPr>
+        <w:pStyle w:val="0903fh"/>
+        <w:ind w:left="0"/>
+        <w:rPr>
+          <w:rFonts w:asciiTheme="majorBidi" w:hAnsiTheme="majorBidi" w:cstheme="majorBidi"/>
+        </w:rPr>
+      </w:pPr>
+    </w:p>
+    <w:p>
+      <w:pPr>
+        <w:pStyle w:val="Heading1"/>
+      </w:pPr>
+      <w:bookmarkStart w:id="5" w:name="_Toc128090189"/>
+      <w:r>
         <w:t>Project Scope</w:t>
       </w:r>
-      <w:bookmarkEnd w:id="4"/>
+      <w:bookmarkEnd w:id="5"/>
     </w:p>
     <w:p>
       <w:pPr>
@@ -3008,7 +3374,14 @@
         <w:rPr>
           <w:rFonts w:asciiTheme="majorBidi" w:hAnsiTheme="majorBidi" w:cstheme="majorBidi"/>
         </w:rPr>
-        <w:t>The scope of " learning hub web application" project includes the planning, design, development, testing, and transition of the " learning hub web application".  This web application will meet or exceed organizational software standards and additional requirements established in the project charter.  The scope of this project also includes completion of all documentation, manuals, and training aids to be used in conjunction with the software.  Project completion will occur when the software and documentation package has been successfully executed</w:t>
+        <w:t xml:space="preserve">The scope of " learning hub web application" project includes the planning, design, development, testing, and transition of the " learning hub web application".  This web application will meet or exceed organizational software standards and additional requirements established in the project charter.  The scope of this project also includes completion of all documentation, manuals, and </w:t>
+      </w:r>
+      <w:r>
+        <w:rPr>
+          <w:rFonts w:asciiTheme="majorBidi" w:hAnsiTheme="majorBidi" w:cstheme="majorBidi"/>
+        </w:rPr>
+        <w:lastRenderedPageBreak/>
+        <w:t>training aids to be used in conjunction with the software.  Project completion will occur when the software and documentation package has been successfully executed</w:t>
       </w:r>
       <w:r>
         <w:rPr>
@@ -3048,7 +3421,6 @@
         <w:rPr>
           <w:rFonts w:asciiTheme="majorBidi" w:hAnsiTheme="majorBidi" w:cstheme="majorBidi"/>
         </w:rPr>
-        <w:lastRenderedPageBreak/>
         <w:t>" learning hub web application" project work will be performed internally and no portion of this project will be outsourced.  The scope of this project does not include any changes in requirements to standard operating systems to run the software, software updates or revisions.</w:t>
       </w:r>
     </w:p>
@@ -3062,25 +3434,12 @@
     <w:p>
       <w:pPr>
         <w:pStyle w:val="Heading1"/>
-        <w:jc w:val="left"/>
-        <w:rPr>
-          <w:rFonts w:asciiTheme="majorBidi" w:hAnsiTheme="majorBidi" w:cstheme="majorBidi"/>
-          <w:smallCaps/>
-          <w:sz w:val="28"/>
-          <w:szCs w:val="28"/>
-        </w:rPr>
-      </w:pPr>
-      <w:bookmarkStart w:id="5" w:name="_Toc127888089"/>
-      <w:r>
-        <w:rPr>
-          <w:rFonts w:asciiTheme="majorBidi" w:hAnsiTheme="majorBidi" w:cstheme="majorBidi"/>
-          <w:smallCaps/>
-          <w:sz w:val="28"/>
-          <w:szCs w:val="28"/>
-        </w:rPr>
+      </w:pPr>
+      <w:bookmarkStart w:id="6" w:name="_Toc128090190"/>
+      <w:r>
         <w:t>Milestone List</w:t>
       </w:r>
-      <w:bookmarkEnd w:id="5"/>
+      <w:bookmarkEnd w:id="6"/>
     </w:p>
     <w:p>
       <w:pPr>
@@ -3535,25 +3894,12 @@
     <w:p>
       <w:pPr>
         <w:pStyle w:val="Heading1"/>
-        <w:jc w:val="left"/>
-        <w:rPr>
-          <w:rFonts w:asciiTheme="majorBidi" w:hAnsiTheme="majorBidi" w:cstheme="majorBidi"/>
-          <w:smallCaps/>
-          <w:sz w:val="28"/>
-          <w:szCs w:val="28"/>
-        </w:rPr>
-      </w:pPr>
-      <w:bookmarkStart w:id="6" w:name="_Toc127888090"/>
-      <w:r>
-        <w:rPr>
-          <w:rFonts w:asciiTheme="majorBidi" w:hAnsiTheme="majorBidi" w:cstheme="majorBidi"/>
-          <w:smallCaps/>
-          <w:sz w:val="28"/>
-          <w:szCs w:val="28"/>
-        </w:rPr>
+      </w:pPr>
+      <w:bookmarkStart w:id="7" w:name="_Toc128090191"/>
+      <w:r>
         <w:t>Schedule Baseline and Work Breakdown Structure</w:t>
       </w:r>
-      <w:bookmarkEnd w:id="6"/>
+      <w:bookmarkEnd w:id="7"/>
     </w:p>
     <w:p>
       <w:pPr>
@@ -3633,14 +3979,7 @@
         <w:rPr>
           <w:rFonts w:asciiTheme="majorBidi" w:hAnsiTheme="majorBidi" w:cstheme="majorBidi"/>
         </w:rPr>
-        <w:t xml:space="preserve">In case of any proposed changes to the schedule, a change request will be submitted to the Project Manager. The Project Manager and team will determine the impact of the change on the schedule, scope, and risks. If the change is approved by the Project Sponsor then it will be </w:t>
-      </w:r>
-      <w:r>
-        <w:rPr>
-          <w:rFonts w:asciiTheme="majorBidi" w:hAnsiTheme="majorBidi" w:cstheme="majorBidi"/>
-        </w:rPr>
-        <w:lastRenderedPageBreak/>
-        <w:t xml:space="preserve">implemented by the Team who will update the schedule and all documentation and communicate the change to all stakeholders in accordance with the Change Control Process. </w:t>
+        <w:t xml:space="preserve">In case of any proposed changes to the schedule, a change request will be submitted to the Project Manager. The Project Manager and team will determine the impact of the change on the schedule, scope, and risks. If the change is approved by the Project Sponsor then it will be implemented by the Team who will update the schedule and all documentation and communicate the change to all stakeholders in accordance with the Change Control Process. </w:t>
       </w:r>
     </w:p>
     <w:p>
@@ -3680,35 +4019,16 @@
     <w:p>
       <w:pPr>
         <w:pStyle w:val="Heading1"/>
-        <w:jc w:val="left"/>
-        <w:rPr>
-          <w:rFonts w:asciiTheme="majorBidi" w:hAnsiTheme="majorBidi" w:cstheme="majorBidi"/>
-          <w:smallCaps/>
-          <w:sz w:val="28"/>
-          <w:szCs w:val="28"/>
-        </w:rPr>
-      </w:pPr>
-      <w:bookmarkStart w:id="7" w:name="_Toc127888091"/>
-      <w:bookmarkStart w:id="8" w:name="_Hlk127883615"/>
-      <w:r>
-        <w:rPr>
-          <w:rFonts w:asciiTheme="majorBidi" w:hAnsiTheme="majorBidi" w:cstheme="majorBidi"/>
-          <w:smallCaps/>
-          <w:sz w:val="28"/>
-          <w:szCs w:val="28"/>
-        </w:rPr>
+      </w:pPr>
+      <w:bookmarkStart w:id="8" w:name="_Toc128090192"/>
+      <w:bookmarkStart w:id="9" w:name="_Hlk127883615"/>
+      <w:r>
         <w:t>Configuration</w:t>
       </w:r>
       <w:r>
-        <w:rPr>
-          <w:rFonts w:asciiTheme="majorBidi" w:hAnsiTheme="majorBidi" w:cstheme="majorBidi"/>
-          <w:smallCaps/>
-          <w:sz w:val="28"/>
-          <w:szCs w:val="28"/>
-        </w:rPr>
         <w:t xml:space="preserve"> Management Plan</w:t>
       </w:r>
-      <w:bookmarkEnd w:id="7"/>
+      <w:bookmarkEnd w:id="8"/>
     </w:p>
     <w:p>
       <w:pPr>
@@ -4246,7 +4566,7 @@
         </w:rPr>
       </w:pPr>
     </w:p>
-    <w:bookmarkEnd w:id="8"/>
+    <w:bookmarkEnd w:id="9"/>
     <w:p>
       <w:pPr>
         <w:rPr>
@@ -4266,25 +4586,12 @@
     <w:p>
       <w:pPr>
         <w:pStyle w:val="Heading1"/>
-        <w:jc w:val="left"/>
-        <w:rPr>
-          <w:rFonts w:asciiTheme="majorBidi" w:hAnsiTheme="majorBidi" w:cstheme="majorBidi"/>
-          <w:smallCaps/>
-          <w:sz w:val="28"/>
-          <w:szCs w:val="28"/>
-        </w:rPr>
-      </w:pPr>
-      <w:bookmarkStart w:id="9" w:name="_Toc127888092"/>
-      <w:r>
-        <w:rPr>
-          <w:rFonts w:asciiTheme="majorBidi" w:hAnsiTheme="majorBidi" w:cstheme="majorBidi"/>
-          <w:smallCaps/>
-          <w:sz w:val="28"/>
-          <w:szCs w:val="28"/>
-        </w:rPr>
+      </w:pPr>
+      <w:bookmarkStart w:id="10" w:name="_Toc128090193"/>
+      <w:r>
         <w:t>Communications Management Plan</w:t>
       </w:r>
-      <w:bookmarkEnd w:id="9"/>
+      <w:bookmarkEnd w:id="10"/>
     </w:p>
     <w:p>
       <w:pPr>
@@ -4304,14 +4611,8 @@
         <w:rPr>
           <w:rFonts w:asciiTheme="majorBidi" w:hAnsiTheme="majorBidi" w:cstheme="majorBidi"/>
         </w:rPr>
-        <w:t xml:space="preserve">This Communications Management Plan sets the communications framework for this project.  It will serve as a guide for communications throughout the life of the project and will be updated as communication requirements change.  This plan identifies and defines the roles of Learning Hub project team members as they pertain to communications.  It also includes a communications matrix which maps the communication requirements of this project, and communication conduct </w:t>
-      </w:r>
-      <w:r>
-        <w:rPr>
-          <w:rFonts w:asciiTheme="majorBidi" w:hAnsiTheme="majorBidi" w:cstheme="majorBidi"/>
-        </w:rPr>
         <w:lastRenderedPageBreak/>
-        <w:t>for meetings and other forms of communication.  A project team directory is also included to provide contact information for all stakeholders directly involved in the project.</w:t>
+        <w:t>This Communications Management Plan sets the communications framework for this project.  It will serve as a guide for communications throughout the life of the project and will be updated as communication requirements change.  This plan identifies and defines the roles of Learning Hub project team members as they pertain to communications.  It also includes a communications matrix which maps the communication requirements of this project, and communication conduct for meetings and other forms of communication.  A project team directory is also included to provide contact information for all stakeholders directly involved in the project.</w:t>
       </w:r>
     </w:p>
     <w:p>
@@ -5884,6 +6185,7 @@
               <w:rPr>
                 <w:rFonts w:asciiTheme="majorBidi" w:hAnsiTheme="majorBidi" w:cstheme="majorBidi"/>
               </w:rPr>
+              <w:lastRenderedPageBreak/>
               <w:t>Alaa</w:t>
             </w:r>
             <w:proofErr w:type="spellEnd"/>
@@ -6150,25 +6452,12 @@
     <w:p>
       <w:pPr>
         <w:pStyle w:val="Heading1"/>
-        <w:jc w:val="left"/>
-        <w:rPr>
-          <w:rFonts w:asciiTheme="majorBidi" w:hAnsiTheme="majorBidi" w:cstheme="majorBidi"/>
-          <w:smallCaps/>
-          <w:sz w:val="28"/>
-          <w:szCs w:val="28"/>
-        </w:rPr>
-      </w:pPr>
-      <w:bookmarkStart w:id="10" w:name="_Toc127888093"/>
-      <w:r>
-        <w:rPr>
-          <w:rFonts w:asciiTheme="majorBidi" w:hAnsiTheme="majorBidi" w:cstheme="majorBidi"/>
-          <w:smallCaps/>
-          <w:sz w:val="28"/>
-          <w:szCs w:val="28"/>
-        </w:rPr>
+      </w:pPr>
+      <w:bookmarkStart w:id="11" w:name="_Toc128090194"/>
+      <w:r>
         <w:t>Project Scope Management Plan</w:t>
       </w:r>
-      <w:bookmarkEnd w:id="10"/>
+      <w:bookmarkEnd w:id="11"/>
     </w:p>
     <w:p>
       <w:pPr>
@@ -6286,25 +6575,12 @@
     <w:p>
       <w:pPr>
         <w:pStyle w:val="Heading1"/>
-        <w:jc w:val="left"/>
-        <w:rPr>
-          <w:rFonts w:asciiTheme="majorBidi" w:hAnsiTheme="majorBidi" w:cstheme="majorBidi"/>
-          <w:smallCaps/>
-          <w:sz w:val="28"/>
-          <w:szCs w:val="28"/>
-        </w:rPr>
-      </w:pPr>
-      <w:bookmarkStart w:id="11" w:name="_Toc127888094"/>
-      <w:r>
-        <w:rPr>
-          <w:rFonts w:asciiTheme="majorBidi" w:hAnsiTheme="majorBidi" w:cstheme="majorBidi"/>
-          <w:smallCaps/>
-          <w:sz w:val="28"/>
-          <w:szCs w:val="28"/>
-        </w:rPr>
+      </w:pPr>
+      <w:bookmarkStart w:id="12" w:name="_Toc128090195"/>
+      <w:r>
         <w:t>Schedule Management Plan</w:t>
       </w:r>
-      <w:bookmarkEnd w:id="11"/>
+      <w:bookmarkEnd w:id="12"/>
     </w:p>
     <w:p>
       <w:pPr>
@@ -6639,6 +6915,7 @@
         <w:rPr>
           <w:rFonts w:asciiTheme="majorBidi" w:hAnsiTheme="majorBidi" w:cstheme="majorBidi"/>
         </w:rPr>
+        <w:lastRenderedPageBreak/>
         <w:t>The project team is responsible for participating in work package definition, sequencing, duration, and resource estimating.  The project team will also review and validate the proposed schedule and perform assigned activities once the schedule is approved.</w:t>
       </w:r>
     </w:p>
@@ -6762,25 +7039,12 @@
     <w:p>
       <w:pPr>
         <w:pStyle w:val="Heading1"/>
-        <w:jc w:val="left"/>
-        <w:rPr>
-          <w:rFonts w:asciiTheme="majorBidi" w:hAnsiTheme="majorBidi" w:cstheme="majorBidi"/>
-          <w:smallCaps/>
-          <w:sz w:val="28"/>
-          <w:szCs w:val="28"/>
-        </w:rPr>
-      </w:pPr>
-      <w:bookmarkStart w:id="12" w:name="_Toc127888095"/>
-      <w:r>
-        <w:rPr>
-          <w:rFonts w:asciiTheme="majorBidi" w:hAnsiTheme="majorBidi" w:cstheme="majorBidi"/>
-          <w:smallCaps/>
-          <w:sz w:val="28"/>
-          <w:szCs w:val="28"/>
-        </w:rPr>
+      </w:pPr>
+      <w:bookmarkStart w:id="13" w:name="_Toc128090196"/>
+      <w:r>
         <w:t>Quality Management Plan</w:t>
       </w:r>
-      <w:bookmarkEnd w:id="12"/>
+      <w:bookmarkEnd w:id="13"/>
     </w:p>
     <w:p>
       <w:pPr>
@@ -6897,26 +7161,13 @@
     <w:p>
       <w:pPr>
         <w:pStyle w:val="Heading1"/>
-        <w:ind w:firstLine="720"/>
-        <w:jc w:val="left"/>
-        <w:rPr>
-          <w:rFonts w:asciiTheme="majorBidi" w:hAnsiTheme="majorBidi" w:cstheme="majorBidi"/>
-          <w:smallCaps/>
-          <w:sz w:val="28"/>
-          <w:szCs w:val="28"/>
-        </w:rPr>
-      </w:pPr>
-      <w:bookmarkStart w:id="13" w:name="_Toc127888096"/>
-      <w:r>
-        <w:rPr>
-          <w:rFonts w:asciiTheme="majorBidi" w:hAnsiTheme="majorBidi" w:cstheme="majorBidi"/>
-          <w:smallCaps/>
-          <w:sz w:val="28"/>
-          <w:szCs w:val="28"/>
-        </w:rPr>
+      </w:pPr>
+      <w:bookmarkStart w:id="14" w:name="_Toc128090197"/>
+      <w:r>
+        <w:lastRenderedPageBreak/>
         <w:t>Risk Management Plan</w:t>
       </w:r>
-      <w:bookmarkEnd w:id="13"/>
+      <w:bookmarkEnd w:id="14"/>
     </w:p>
     <w:p>
       <w:pPr>
@@ -6955,7 +7206,6 @@
         <w:rPr>
           <w:rFonts w:asciiTheme="majorBidi" w:hAnsiTheme="majorBidi" w:cstheme="majorBidi"/>
         </w:rPr>
-        <w:lastRenderedPageBreak/>
         <w:t>Upon the completion of the project, during the closing process, the project manager will analyze each risk as well as the risk management process.  Based on this analysis, the project manager will identify any improvements that can be made to the risk management process for future projects.  These improvements will be captured as part of the lessons learned knowledge base.</w:t>
       </w:r>
     </w:p>
@@ -7338,25 +7588,12 @@
     <w:p>
       <w:pPr>
         <w:pStyle w:val="Heading1"/>
-        <w:jc w:val="left"/>
-        <w:rPr>
-          <w:rFonts w:asciiTheme="majorBidi" w:hAnsiTheme="majorBidi" w:cstheme="majorBidi"/>
-          <w:smallCaps/>
-          <w:sz w:val="28"/>
-          <w:szCs w:val="28"/>
-        </w:rPr>
-      </w:pPr>
-      <w:bookmarkStart w:id="14" w:name="_Toc127888097"/>
-      <w:r>
-        <w:rPr>
-          <w:rFonts w:asciiTheme="majorBidi" w:hAnsiTheme="majorBidi" w:cstheme="majorBidi"/>
-          <w:smallCaps/>
-          <w:sz w:val="28"/>
-          <w:szCs w:val="28"/>
-        </w:rPr>
+      </w:pPr>
+      <w:bookmarkStart w:id="15" w:name="_Toc128090198"/>
+      <w:r>
         <w:t>Staffing Management Plan</w:t>
       </w:r>
-      <w:bookmarkEnd w:id="14"/>
+      <w:bookmarkEnd w:id="15"/>
     </w:p>
     <w:p>
       <w:pPr>
@@ -7404,7 +7641,14 @@
         <w:rPr>
           <w:rFonts w:asciiTheme="majorBidi" w:hAnsiTheme="majorBidi" w:cstheme="majorBidi"/>
         </w:rPr>
-        <w:t xml:space="preserve">Project Manager – responsible for all management for the project.  The Project Manager is responsible for planning, creating, and/or managing all work activities, variances, tracking, reporting, communication, performance evaluations, staffing, and internal coordination with functional managers. </w:t>
+        <w:t xml:space="preserve">Project Manager – responsible for all management for the project.  The Project Manager is responsible for planning, creating, and/or managing all work activities, variances, tracking, </w:t>
+      </w:r>
+      <w:r>
+        <w:rPr>
+          <w:rFonts w:asciiTheme="majorBidi" w:hAnsiTheme="majorBidi" w:cstheme="majorBidi"/>
+        </w:rPr>
+        <w:lastRenderedPageBreak/>
+        <w:t xml:space="preserve">reporting, communication, performance evaluations, staffing, and internal coordination with functional managers. </w:t>
       </w:r>
     </w:p>
     <w:p>
@@ -7539,25 +7783,12 @@
     <w:p>
       <w:pPr>
         <w:pStyle w:val="Heading1"/>
-        <w:jc w:val="left"/>
-        <w:rPr>
-          <w:rFonts w:asciiTheme="majorBidi" w:hAnsiTheme="majorBidi" w:cstheme="majorBidi"/>
-          <w:smallCaps/>
-          <w:sz w:val="28"/>
-          <w:szCs w:val="28"/>
-        </w:rPr>
-      </w:pPr>
-      <w:bookmarkStart w:id="15" w:name="_Toc127888098"/>
-      <w:r>
-        <w:rPr>
-          <w:rFonts w:asciiTheme="majorBidi" w:hAnsiTheme="majorBidi" w:cstheme="majorBidi"/>
-          <w:smallCaps/>
-          <w:sz w:val="28"/>
-          <w:szCs w:val="28"/>
-        </w:rPr>
+      </w:pPr>
+      <w:bookmarkStart w:id="16" w:name="_Toc128090199"/>
+      <w:r>
         <w:t>Resource Calendar</w:t>
       </w:r>
-      <w:bookmarkEnd w:id="15"/>
+      <w:bookmarkEnd w:id="16"/>
     </w:p>
     <w:p>
       <w:pPr>
@@ -7753,32 +7984,13 @@
     <w:p>
       <w:pPr>
         <w:pStyle w:val="Heading1"/>
-        <w:jc w:val="left"/>
-        <w:rPr>
-          <w:rFonts w:asciiTheme="majorBidi" w:hAnsiTheme="majorBidi" w:cstheme="majorBidi"/>
-          <w:smallCaps/>
-          <w:sz w:val="28"/>
-          <w:szCs w:val="28"/>
-        </w:rPr>
-      </w:pPr>
-      <w:bookmarkStart w:id="16" w:name="_Toc127888099"/>
-      <w:r>
-        <w:rPr>
-          <w:rFonts w:asciiTheme="majorBidi" w:hAnsiTheme="majorBidi" w:cstheme="majorBidi"/>
-          <w:smallCaps/>
-          <w:sz w:val="28"/>
-          <w:szCs w:val="28"/>
-        </w:rPr>
+      </w:pPr>
+      <w:bookmarkStart w:id="17" w:name="_Toc128090200"/>
+      <w:r>
         <w:t>Appendix A: WBS</w:t>
       </w:r>
-      <w:bookmarkEnd w:id="16"/>
-      <w:r>
-        <w:rPr>
-          <w:rFonts w:asciiTheme="majorBidi" w:hAnsiTheme="majorBidi" w:cstheme="majorBidi"/>
-          <w:smallCaps/>
-          <w:sz w:val="28"/>
-          <w:szCs w:val="28"/>
-        </w:rPr>
+      <w:bookmarkEnd w:id="17"/>
+      <w:r>
         <w:t xml:space="preserve"> </w:t>
       </w:r>
     </w:p>
@@ -8291,6 +8503,95 @@
     </w:lvl>
   </w:abstractNum>
   <w:abstractNum w:abstractNumId="2" w15:restartNumberingAfterBreak="0">
+    <w:nsid w:val="29682CDB"/>
+    <w:multiLevelType w:val="hybridMultilevel"/>
+    <w:tmpl w:val="C6E6E7AA"/>
+    <w:lvl w:ilvl="0" w:tplc="0409000F">
+      <w:start w:val="1"/>
+      <w:numFmt w:val="decimal"/>
+      <w:lvlText w:val="%1."/>
+      <w:lvlJc w:val="left"/>
+      <w:pPr>
+        <w:ind w:left="720" w:hanging="360"/>
+      </w:pPr>
+      <w:rPr>
+        <w:rFonts w:hint="default"/>
+      </w:rPr>
+    </w:lvl>
+    <w:lvl w:ilvl="1" w:tplc="04090019" w:tentative="1">
+      <w:start w:val="1"/>
+      <w:numFmt w:val="lowerLetter"/>
+      <w:lvlText w:val="%2."/>
+      <w:lvlJc w:val="left"/>
+      <w:pPr>
+        <w:ind w:left="1440" w:hanging="360"/>
+      </w:pPr>
+    </w:lvl>
+    <w:lvl w:ilvl="2" w:tplc="0409001B" w:tentative="1">
+      <w:start w:val="1"/>
+      <w:numFmt w:val="lowerRoman"/>
+      <w:lvlText w:val="%3."/>
+      <w:lvlJc w:val="right"/>
+      <w:pPr>
+        <w:ind w:left="2160" w:hanging="180"/>
+      </w:pPr>
+    </w:lvl>
+    <w:lvl w:ilvl="3" w:tplc="0409000F" w:tentative="1">
+      <w:start w:val="1"/>
+      <w:numFmt w:val="decimal"/>
+      <w:lvlText w:val="%4."/>
+      <w:lvlJc w:val="left"/>
+      <w:pPr>
+        <w:ind w:left="2880" w:hanging="360"/>
+      </w:pPr>
+    </w:lvl>
+    <w:lvl w:ilvl="4" w:tplc="04090019" w:tentative="1">
+      <w:start w:val="1"/>
+      <w:numFmt w:val="lowerLetter"/>
+      <w:lvlText w:val="%5."/>
+      <w:lvlJc w:val="left"/>
+      <w:pPr>
+        <w:ind w:left="3600" w:hanging="360"/>
+      </w:pPr>
+    </w:lvl>
+    <w:lvl w:ilvl="5" w:tplc="0409001B" w:tentative="1">
+      <w:start w:val="1"/>
+      <w:numFmt w:val="lowerRoman"/>
+      <w:lvlText w:val="%6."/>
+      <w:lvlJc w:val="right"/>
+      <w:pPr>
+        <w:ind w:left="4320" w:hanging="180"/>
+      </w:pPr>
+    </w:lvl>
+    <w:lvl w:ilvl="6" w:tplc="0409000F" w:tentative="1">
+      <w:start w:val="1"/>
+      <w:numFmt w:val="decimal"/>
+      <w:lvlText w:val="%7."/>
+      <w:lvlJc w:val="left"/>
+      <w:pPr>
+        <w:ind w:left="5040" w:hanging="360"/>
+      </w:pPr>
+    </w:lvl>
+    <w:lvl w:ilvl="7" w:tplc="04090019" w:tentative="1">
+      <w:start w:val="1"/>
+      <w:numFmt w:val="lowerLetter"/>
+      <w:lvlText w:val="%8."/>
+      <w:lvlJc w:val="left"/>
+      <w:pPr>
+        <w:ind w:left="5760" w:hanging="360"/>
+      </w:pPr>
+    </w:lvl>
+    <w:lvl w:ilvl="8" w:tplc="0409001B" w:tentative="1">
+      <w:start w:val="1"/>
+      <w:numFmt w:val="lowerRoman"/>
+      <w:lvlText w:val="%9."/>
+      <w:lvlJc w:val="right"/>
+      <w:pPr>
+        <w:ind w:left="6480" w:hanging="180"/>
+      </w:pPr>
+    </w:lvl>
+  </w:abstractNum>
+  <w:abstractNum w:abstractNumId="3" w15:restartNumberingAfterBreak="0">
     <w:nsid w:val="2DFC4D2B"/>
     <w:multiLevelType w:val="hybridMultilevel"/>
     <w:tmpl w:val="4D343DE8"/>
@@ -8403,14 +8704,110 @@
       </w:rPr>
     </w:lvl>
   </w:abstractNum>
+  <w:abstractNum w:abstractNumId="4" w15:restartNumberingAfterBreak="0">
+    <w:nsid w:val="430E3CD7"/>
+    <w:multiLevelType w:val="hybridMultilevel"/>
+    <w:tmpl w:val="659689AA"/>
+    <w:lvl w:ilvl="0" w:tplc="B25E70EE">
+      <w:start w:val="1"/>
+      <w:numFmt w:val="decimal"/>
+      <w:pStyle w:val="Heading1"/>
+      <w:lvlText w:val="%1."/>
+      <w:lvlJc w:val="left"/>
+      <w:pPr>
+        <w:ind w:left="720" w:hanging="360"/>
+      </w:pPr>
+      <w:rPr>
+        <w:rFonts w:hint="default"/>
+      </w:rPr>
+    </w:lvl>
+    <w:lvl w:ilvl="1" w:tplc="04090019" w:tentative="1">
+      <w:start w:val="1"/>
+      <w:numFmt w:val="lowerLetter"/>
+      <w:lvlText w:val="%2."/>
+      <w:lvlJc w:val="left"/>
+      <w:pPr>
+        <w:ind w:left="1440" w:hanging="360"/>
+      </w:pPr>
+    </w:lvl>
+    <w:lvl w:ilvl="2" w:tplc="0409001B" w:tentative="1">
+      <w:start w:val="1"/>
+      <w:numFmt w:val="lowerRoman"/>
+      <w:lvlText w:val="%3."/>
+      <w:lvlJc w:val="right"/>
+      <w:pPr>
+        <w:ind w:left="2160" w:hanging="180"/>
+      </w:pPr>
+    </w:lvl>
+    <w:lvl w:ilvl="3" w:tplc="0409000F" w:tentative="1">
+      <w:start w:val="1"/>
+      <w:numFmt w:val="decimal"/>
+      <w:lvlText w:val="%4."/>
+      <w:lvlJc w:val="left"/>
+      <w:pPr>
+        <w:ind w:left="2880" w:hanging="360"/>
+      </w:pPr>
+    </w:lvl>
+    <w:lvl w:ilvl="4" w:tplc="04090019" w:tentative="1">
+      <w:start w:val="1"/>
+      <w:numFmt w:val="lowerLetter"/>
+      <w:lvlText w:val="%5."/>
+      <w:lvlJc w:val="left"/>
+      <w:pPr>
+        <w:ind w:left="3600" w:hanging="360"/>
+      </w:pPr>
+    </w:lvl>
+    <w:lvl w:ilvl="5" w:tplc="0409001B" w:tentative="1">
+      <w:start w:val="1"/>
+      <w:numFmt w:val="lowerRoman"/>
+      <w:lvlText w:val="%6."/>
+      <w:lvlJc w:val="right"/>
+      <w:pPr>
+        <w:ind w:left="4320" w:hanging="180"/>
+      </w:pPr>
+    </w:lvl>
+    <w:lvl w:ilvl="6" w:tplc="0409000F" w:tentative="1">
+      <w:start w:val="1"/>
+      <w:numFmt w:val="decimal"/>
+      <w:lvlText w:val="%7."/>
+      <w:lvlJc w:val="left"/>
+      <w:pPr>
+        <w:ind w:left="5040" w:hanging="360"/>
+      </w:pPr>
+    </w:lvl>
+    <w:lvl w:ilvl="7" w:tplc="04090019" w:tentative="1">
+      <w:start w:val="1"/>
+      <w:numFmt w:val="lowerLetter"/>
+      <w:lvlText w:val="%8."/>
+      <w:lvlJc w:val="left"/>
+      <w:pPr>
+        <w:ind w:left="5760" w:hanging="360"/>
+      </w:pPr>
+    </w:lvl>
+    <w:lvl w:ilvl="8" w:tplc="0409001B" w:tentative="1">
+      <w:start w:val="1"/>
+      <w:numFmt w:val="lowerRoman"/>
+      <w:lvlText w:val="%9."/>
+      <w:lvlJc w:val="right"/>
+      <w:pPr>
+        <w:ind w:left="6480" w:hanging="180"/>
+      </w:pPr>
+    </w:lvl>
+  </w:abstractNum>
   <w:num w:numId="1">
-    <w:abstractNumId w:val="2"/>
+    <w:abstractNumId w:val="3"/>
   </w:num>
   <w:num w:numId="2">
     <w:abstractNumId w:val="0"/>
   </w:num>
   <w:num w:numId="3">
     <w:abstractNumId w:val="1"/>
+  </w:num>
+  <w:num w:numId="4">
+    <w:abstractNumId w:val="4"/>
+  </w:num>
+  <w:num w:numId="5">
+    <w:abstractNumId w:val="2"/>
   </w:num>
 </w:numbering>
 </file>
@@ -8827,17 +9224,20 @@
     <w:next w:val="Normal"/>
     <w:link w:val="Heading1Char"/>
     <w:qFormat/>
-    <w:rsid w:val="004D34A7"/>
+    <w:rsid w:val="00E01D08"/>
     <w:pPr>
       <w:keepNext/>
-      <w:jc w:val="center"/>
+      <w:numPr>
+        <w:numId w:val="4"/>
+      </w:numPr>
       <w:outlineLvl w:val="0"/>
     </w:pPr>
     <w:rPr>
-      <w:rFonts w:ascii="Times New Roman" w:eastAsia="Times New Roman" w:hAnsi="Times New Roman" w:cs="Times New Roman"/>
+      <w:rFonts w:asciiTheme="majorBidi" w:eastAsia="Times New Roman" w:hAnsiTheme="majorBidi" w:cstheme="majorBidi"/>
       <w:b/>
-      <w:sz w:val="22"/>
-      <w:szCs w:val="20"/>
+      <w:smallCaps/>
+      <w:sz w:val="28"/>
+      <w:szCs w:val="28"/>
     </w:rPr>
   </w:style>
   <w:style w:type="character" w:default="1" w:styleId="DefaultParagraphFont">
@@ -8871,11 +9271,13 @@
     <w:name w:val="Heading 1 Char"/>
     <w:basedOn w:val="DefaultParagraphFont"/>
     <w:link w:val="Heading1"/>
-    <w:rsid w:val="004D34A7"/>
+    <w:rsid w:val="00E01D08"/>
     <w:rPr>
-      <w:rFonts w:ascii="Times New Roman" w:eastAsia="Times New Roman" w:hAnsi="Times New Roman" w:cs="Times New Roman"/>
+      <w:rFonts w:asciiTheme="majorBidi" w:eastAsia="Times New Roman" w:hAnsiTheme="majorBidi" w:cstheme="majorBidi"/>
       <w:b/>
-      <w:szCs w:val="20"/>
+      <w:smallCaps/>
+      <w:sz w:val="28"/>
+      <w:szCs w:val="28"/>
     </w:rPr>
   </w:style>
   <w:style w:type="paragraph" w:styleId="ListParagraph">

</xml_diff>